<commit_message>
2 updated java for babies docx
</commit_message>
<xml_diff>
--- a/java/java for babies.docx
+++ b/java/java for babies.docx
@@ -25,25 +25,7 @@
           <w:szCs w:val="28"/>
           <w:highlight w:val="green"/>
         </w:rPr>
-        <w:t>What is the difference between</w:t>
-      </w:r>
-      <w:r>
-        <w:rPr>
-          <w:rFonts w:ascii="Arial" w:hAnsi="Arial" w:cs="Arial"/>
-          <w:sz w:val="28"/>
-          <w:szCs w:val="28"/>
-          <w:highlight w:val="green"/>
-        </w:rPr>
-        <w:t xml:space="preserve"> </w:t>
-      </w:r>
-      <w:r>
-        <w:rPr>
-          <w:rFonts w:ascii="Arial" w:hAnsi="Arial" w:cs="Arial"/>
-          <w:sz w:val="28"/>
-          <w:szCs w:val="28"/>
-          <w:highlight w:val="green"/>
-        </w:rPr>
-        <w:t>JDK and JRE?</w:t>
+        <w:t>What is the difference between JDK and JRE?</w:t>
       </w:r>
     </w:p>
     <w:p>
@@ -77,25 +59,7 @@
           <w:sz w:val="28"/>
           <w:szCs w:val="28"/>
         </w:rPr>
-        <w:t xml:space="preserve">libraries for </w:t>
-      </w:r>
-      <w:proofErr w:type="gramStart"/>
-      <w:r>
-        <w:rPr>
-          <w:rFonts w:ascii="Arial" w:hAnsi="Arial" w:cs="Arial"/>
-          <w:sz w:val="28"/>
-          <w:szCs w:val="28"/>
-        </w:rPr>
-        <w:t>development</w:t>
-      </w:r>
-      <w:proofErr w:type="gramEnd"/>
-      <w:r>
-        <w:rPr>
-          <w:rFonts w:ascii="Arial" w:hAnsi="Arial" w:cs="Arial"/>
-          <w:sz w:val="28"/>
-          <w:szCs w:val="28"/>
-        </w:rPr>
-        <w:t xml:space="preserve"> of Java programs. It also </w:t>
+        <w:t xml:space="preserve">libraries for development of Java programs. It also </w:t>
       </w:r>
       <w:proofErr w:type="gramStart"/>
       <w:r>
@@ -216,25 +180,7 @@
           <w:szCs w:val="28"/>
           <w:highlight w:val="green"/>
         </w:rPr>
-        <w:t>What is Java Virtual Machine</w:t>
-      </w:r>
-      <w:r>
-        <w:rPr>
-          <w:rFonts w:ascii="Arial" w:hAnsi="Arial" w:cs="Arial"/>
-          <w:sz w:val="28"/>
-          <w:szCs w:val="28"/>
-          <w:highlight w:val="green"/>
-        </w:rPr>
-        <w:t xml:space="preserve"> </w:t>
-      </w:r>
-      <w:r>
-        <w:rPr>
-          <w:rFonts w:ascii="Arial" w:hAnsi="Arial" w:cs="Arial"/>
-          <w:sz w:val="28"/>
-          <w:szCs w:val="28"/>
-          <w:highlight w:val="green"/>
-        </w:rPr>
-        <w:t>(JVM)?</w:t>
+        <w:t>What is Java Virtual Machine (JVM)?</w:t>
       </w:r>
     </w:p>
     <w:p>
@@ -380,6 +326,7 @@
       <w:r>
         <w:rPr>
           <w:rFonts w:ascii="Arial" w:hAnsi="Arial" w:cs="Arial"/>
+          <w:noProof/>
           <w:sz w:val="28"/>
           <w:szCs w:val="28"/>
         </w:rPr>
@@ -419,6 +366,2536 @@
           </wp:inline>
         </w:drawing>
       </w:r>
+    </w:p>
+    <w:p>
+      <w:pPr>
+        <w:pStyle w:val="ListParagraph"/>
+        <w:numPr>
+          <w:ilvl w:val="0"/>
+          <w:numId w:val="1"/>
+        </w:numPr>
+        <w:rPr>
+          <w:rFonts w:ascii="Arial" w:hAnsi="Arial" w:cs="Arial"/>
+          <w:sz w:val="28"/>
+          <w:szCs w:val="28"/>
+          <w:highlight w:val="green"/>
+        </w:rPr>
+      </w:pPr>
+      <w:r>
+        <w:rPr>
+          <w:rFonts w:ascii="Arial" w:hAnsi="Arial" w:cs="Arial"/>
+          <w:sz w:val="28"/>
+          <w:szCs w:val="28"/>
+          <w:highlight w:val="green"/>
+        </w:rPr>
+        <w:lastRenderedPageBreak/>
+        <w:t xml:space="preserve">What are the different types </w:t>
+      </w:r>
+      <w:proofErr w:type="spellStart"/>
+      <w:r>
+        <w:rPr>
+          <w:rFonts w:ascii="Arial" w:hAnsi="Arial" w:cs="Arial"/>
+          <w:sz w:val="28"/>
+          <w:szCs w:val="28"/>
+          <w:highlight w:val="green"/>
+        </w:rPr>
+        <w:t>ofmemory</w:t>
+      </w:r>
+      <w:proofErr w:type="spellEnd"/>
+      <w:r>
+        <w:rPr>
+          <w:rFonts w:ascii="Arial" w:hAnsi="Arial" w:cs="Arial"/>
+          <w:sz w:val="28"/>
+          <w:szCs w:val="28"/>
+          <w:highlight w:val="green"/>
+        </w:rPr>
+        <w:t xml:space="preserve"> areas allocated by JVM?</w:t>
+      </w:r>
+    </w:p>
+    <w:p>
+      <w:pPr>
+        <w:rPr>
+          <w:rFonts w:ascii="Arial" w:hAnsi="Arial" w:cs="Arial"/>
+          <w:sz w:val="28"/>
+          <w:szCs w:val="28"/>
+        </w:rPr>
+      </w:pPr>
+      <w:r>
+        <w:rPr>
+          <w:rFonts w:ascii="Arial" w:hAnsi="Arial" w:cs="Arial"/>
+          <w:sz w:val="28"/>
+          <w:szCs w:val="28"/>
+        </w:rPr>
+        <w:t>In java, JVM allocates memory to different processes, methods and</w:t>
+      </w:r>
+    </w:p>
+    <w:p>
+      <w:pPr>
+        <w:rPr>
+          <w:rFonts w:ascii="Arial" w:hAnsi="Arial" w:cs="Arial"/>
+          <w:sz w:val="28"/>
+          <w:szCs w:val="28"/>
+        </w:rPr>
+      </w:pPr>
+      <w:r>
+        <w:rPr>
+          <w:rFonts w:ascii="Arial" w:hAnsi="Arial" w:cs="Arial"/>
+          <w:sz w:val="28"/>
+          <w:szCs w:val="28"/>
+        </w:rPr>
+        <w:t>objects. Some of the memory areas allocated by JVM are:</w:t>
+      </w:r>
+    </w:p>
+    <w:p>
+      <w:pPr>
+        <w:rPr>
+          <w:rFonts w:ascii="Arial" w:hAnsi="Arial" w:cs="Arial"/>
+          <w:sz w:val="28"/>
+          <w:szCs w:val="28"/>
+        </w:rPr>
+      </w:pPr>
+      <w:r>
+        <w:rPr>
+          <w:rFonts w:ascii="Arial" w:hAnsi="Arial" w:cs="Arial"/>
+          <w:sz w:val="28"/>
+          <w:szCs w:val="28"/>
+        </w:rPr>
+        <w:t xml:space="preserve">1. </w:t>
+      </w:r>
+      <w:proofErr w:type="spellStart"/>
+      <w:r>
+        <w:rPr>
+          <w:rFonts w:ascii="Arial" w:hAnsi="Arial" w:cs="Arial"/>
+          <w:sz w:val="28"/>
+          <w:szCs w:val="28"/>
+        </w:rPr>
+        <w:t>ClassLoader</w:t>
+      </w:r>
+      <w:proofErr w:type="spellEnd"/>
+      <w:r>
+        <w:rPr>
+          <w:rFonts w:ascii="Arial" w:hAnsi="Arial" w:cs="Arial"/>
+          <w:sz w:val="28"/>
+          <w:szCs w:val="28"/>
+        </w:rPr>
+        <w:t>: It is a component of JVM used to load class</w:t>
+      </w:r>
+    </w:p>
+    <w:p>
+      <w:pPr>
+        <w:rPr>
+          <w:rFonts w:ascii="Arial" w:hAnsi="Arial" w:cs="Arial"/>
+          <w:sz w:val="28"/>
+          <w:szCs w:val="28"/>
+        </w:rPr>
+      </w:pPr>
+      <w:r>
+        <w:rPr>
+          <w:rFonts w:ascii="Arial" w:hAnsi="Arial" w:cs="Arial"/>
+          <w:sz w:val="28"/>
+          <w:szCs w:val="28"/>
+        </w:rPr>
+        <w:t>files.</w:t>
+      </w:r>
+    </w:p>
+    <w:p>
+      <w:pPr>
+        <w:rPr>
+          <w:rFonts w:ascii="Arial" w:hAnsi="Arial" w:cs="Arial"/>
+          <w:sz w:val="28"/>
+          <w:szCs w:val="28"/>
+        </w:rPr>
+      </w:pPr>
+      <w:r>
+        <w:rPr>
+          <w:rFonts w:ascii="Arial" w:hAnsi="Arial" w:cs="Arial"/>
+          <w:sz w:val="28"/>
+          <w:szCs w:val="28"/>
+        </w:rPr>
+        <w:t>2. Class (Method) Area: It stores per-class structures such as</w:t>
+      </w:r>
+    </w:p>
+    <w:p>
+      <w:pPr>
+        <w:rPr>
+          <w:rFonts w:ascii="Arial" w:hAnsi="Arial" w:cs="Arial"/>
+          <w:sz w:val="28"/>
+          <w:szCs w:val="28"/>
+        </w:rPr>
+      </w:pPr>
+      <w:r>
+        <w:rPr>
+          <w:rFonts w:ascii="Arial" w:hAnsi="Arial" w:cs="Arial"/>
+          <w:sz w:val="28"/>
+          <w:szCs w:val="28"/>
+        </w:rPr>
+        <w:t xml:space="preserve">the runtime constant pool, </w:t>
+      </w:r>
+      <w:proofErr w:type="gramStart"/>
+      <w:r>
+        <w:rPr>
+          <w:rFonts w:ascii="Arial" w:hAnsi="Arial" w:cs="Arial"/>
+          <w:sz w:val="28"/>
+          <w:szCs w:val="28"/>
+        </w:rPr>
+        <w:t>field</w:t>
+      </w:r>
+      <w:proofErr w:type="gramEnd"/>
+      <w:r>
+        <w:rPr>
+          <w:rFonts w:ascii="Arial" w:hAnsi="Arial" w:cs="Arial"/>
+          <w:sz w:val="28"/>
+          <w:szCs w:val="28"/>
+        </w:rPr>
+        <w:t xml:space="preserve"> and method data, and the</w:t>
+      </w:r>
+    </w:p>
+    <w:p>
+      <w:pPr>
+        <w:rPr>
+          <w:rFonts w:ascii="Arial" w:hAnsi="Arial" w:cs="Arial"/>
+          <w:sz w:val="28"/>
+          <w:szCs w:val="28"/>
+        </w:rPr>
+      </w:pPr>
+      <w:r>
+        <w:rPr>
+          <w:rFonts w:ascii="Arial" w:hAnsi="Arial" w:cs="Arial"/>
+          <w:sz w:val="28"/>
+          <w:szCs w:val="28"/>
+        </w:rPr>
+        <w:t>code for methods.</w:t>
+      </w:r>
+    </w:p>
+    <w:p>
+      <w:pPr>
+        <w:rPr>
+          <w:rFonts w:ascii="Arial" w:hAnsi="Arial" w:cs="Arial"/>
+          <w:sz w:val="28"/>
+          <w:szCs w:val="28"/>
+        </w:rPr>
+      </w:pPr>
+      <w:r>
+        <w:rPr>
+          <w:rFonts w:ascii="Arial" w:hAnsi="Arial" w:cs="Arial"/>
+          <w:sz w:val="28"/>
+          <w:szCs w:val="28"/>
+        </w:rPr>
+        <w:t xml:space="preserve">3. Heap: Heap is created a </w:t>
+      </w:r>
+      <w:proofErr w:type="gramStart"/>
+      <w:r>
+        <w:rPr>
+          <w:rFonts w:ascii="Arial" w:hAnsi="Arial" w:cs="Arial"/>
+          <w:sz w:val="28"/>
+          <w:szCs w:val="28"/>
+        </w:rPr>
+        <w:t>runtime</w:t>
+      </w:r>
+      <w:proofErr w:type="gramEnd"/>
+      <w:r>
+        <w:rPr>
+          <w:rFonts w:ascii="Arial" w:hAnsi="Arial" w:cs="Arial"/>
+          <w:sz w:val="28"/>
+          <w:szCs w:val="28"/>
+        </w:rPr>
+        <w:t xml:space="preserve"> and it contains the runtime</w:t>
+      </w:r>
+    </w:p>
+    <w:p>
+      <w:pPr>
+        <w:rPr>
+          <w:rFonts w:ascii="Arial" w:hAnsi="Arial" w:cs="Arial"/>
+          <w:sz w:val="28"/>
+          <w:szCs w:val="28"/>
+        </w:rPr>
+      </w:pPr>
+      <w:r>
+        <w:rPr>
+          <w:rFonts w:ascii="Arial" w:hAnsi="Arial" w:cs="Arial"/>
+          <w:sz w:val="28"/>
+          <w:szCs w:val="28"/>
+        </w:rPr>
+        <w:t>data area in which objects are allocated.</w:t>
+      </w:r>
+    </w:p>
+    <w:p>
+      <w:pPr>
+        <w:rPr>
+          <w:rFonts w:ascii="Arial" w:hAnsi="Arial" w:cs="Arial"/>
+          <w:sz w:val="28"/>
+          <w:szCs w:val="28"/>
+        </w:rPr>
+      </w:pPr>
+      <w:r>
+        <w:rPr>
+          <w:rFonts w:ascii="Arial" w:hAnsi="Arial" w:cs="Arial"/>
+          <w:sz w:val="28"/>
+          <w:szCs w:val="28"/>
+        </w:rPr>
+        <w:t>4. Stack: Stack stores local variables and partial results at</w:t>
+      </w:r>
+    </w:p>
+    <w:p>
+      <w:pPr>
+        <w:rPr>
+          <w:rFonts w:ascii="Arial" w:hAnsi="Arial" w:cs="Arial"/>
+          <w:sz w:val="28"/>
+          <w:szCs w:val="28"/>
+        </w:rPr>
+      </w:pPr>
+      <w:r>
+        <w:rPr>
+          <w:rFonts w:ascii="Arial" w:hAnsi="Arial" w:cs="Arial"/>
+          <w:sz w:val="28"/>
+          <w:szCs w:val="28"/>
+        </w:rPr>
+        <w:t xml:space="preserve">runtime. It also helps in method invocation and </w:t>
+      </w:r>
+      <w:proofErr w:type="gramStart"/>
+      <w:r>
+        <w:rPr>
+          <w:rFonts w:ascii="Arial" w:hAnsi="Arial" w:cs="Arial"/>
+          <w:sz w:val="28"/>
+          <w:szCs w:val="28"/>
+        </w:rPr>
+        <w:t>return</w:t>
+      </w:r>
+      <w:proofErr w:type="gramEnd"/>
+    </w:p>
+    <w:p>
+      <w:pPr>
+        <w:rPr>
+          <w:rFonts w:ascii="Arial" w:hAnsi="Arial" w:cs="Arial"/>
+          <w:sz w:val="28"/>
+          <w:szCs w:val="28"/>
+        </w:rPr>
+      </w:pPr>
+      <w:r>
+        <w:rPr>
+          <w:rFonts w:ascii="Arial" w:hAnsi="Arial" w:cs="Arial"/>
+          <w:sz w:val="28"/>
+          <w:szCs w:val="28"/>
+        </w:rPr>
+        <w:t xml:space="preserve">value. Each thread creates a private JVM stack at the </w:t>
+      </w:r>
+      <w:proofErr w:type="gramStart"/>
+      <w:r>
+        <w:rPr>
+          <w:rFonts w:ascii="Arial" w:hAnsi="Arial" w:cs="Arial"/>
+          <w:sz w:val="28"/>
+          <w:szCs w:val="28"/>
+        </w:rPr>
+        <w:t>time</w:t>
+      </w:r>
+      <w:proofErr w:type="gramEnd"/>
+    </w:p>
+    <w:p>
+      <w:pPr>
+        <w:rPr>
+          <w:rFonts w:ascii="Arial" w:hAnsi="Arial" w:cs="Arial"/>
+          <w:sz w:val="28"/>
+          <w:szCs w:val="28"/>
+        </w:rPr>
+      </w:pPr>
+      <w:r>
+        <w:rPr>
+          <w:rFonts w:ascii="Arial" w:hAnsi="Arial" w:cs="Arial"/>
+          <w:sz w:val="28"/>
+          <w:szCs w:val="28"/>
+        </w:rPr>
+        <w:t>of thread creation.</w:t>
+      </w:r>
+    </w:p>
+    <w:p>
+      <w:pPr>
+        <w:rPr>
+          <w:rFonts w:ascii="Arial" w:hAnsi="Arial" w:cs="Arial"/>
+          <w:sz w:val="28"/>
+          <w:szCs w:val="28"/>
+        </w:rPr>
+      </w:pPr>
+      <w:r>
+        <w:rPr>
+          <w:rFonts w:ascii="Arial" w:hAnsi="Arial" w:cs="Arial"/>
+          <w:sz w:val="28"/>
+          <w:szCs w:val="28"/>
+        </w:rPr>
+        <w:t>5. Program Counter Register: This memory area contains the</w:t>
+      </w:r>
+    </w:p>
+    <w:p>
+      <w:pPr>
+        <w:rPr>
+          <w:rFonts w:ascii="Arial" w:hAnsi="Arial" w:cs="Arial"/>
+          <w:sz w:val="28"/>
+          <w:szCs w:val="28"/>
+        </w:rPr>
+      </w:pPr>
+      <w:r>
+        <w:rPr>
+          <w:rFonts w:ascii="Arial" w:hAnsi="Arial" w:cs="Arial"/>
+          <w:sz w:val="28"/>
+          <w:szCs w:val="28"/>
+        </w:rPr>
+        <w:t xml:space="preserve">address of the Java virtual machine instruction that </w:t>
+      </w:r>
+      <w:proofErr w:type="gramStart"/>
+      <w:r>
+        <w:rPr>
+          <w:rFonts w:ascii="Arial" w:hAnsi="Arial" w:cs="Arial"/>
+          <w:sz w:val="28"/>
+          <w:szCs w:val="28"/>
+        </w:rPr>
+        <w:t>is</w:t>
+      </w:r>
+      <w:proofErr w:type="gramEnd"/>
+    </w:p>
+    <w:p>
+      <w:pPr>
+        <w:rPr>
+          <w:rFonts w:ascii="Arial" w:hAnsi="Arial" w:cs="Arial"/>
+          <w:sz w:val="28"/>
+          <w:szCs w:val="28"/>
+        </w:rPr>
+      </w:pPr>
+      <w:r>
+        <w:rPr>
+          <w:rFonts w:ascii="Arial" w:hAnsi="Arial" w:cs="Arial"/>
+          <w:sz w:val="28"/>
+          <w:szCs w:val="28"/>
+        </w:rPr>
+        <w:t>currently being executed.</w:t>
+      </w:r>
+    </w:p>
+    <w:p>
+      <w:pPr>
+        <w:rPr>
+          <w:rFonts w:ascii="Arial" w:hAnsi="Arial" w:cs="Arial"/>
+          <w:sz w:val="28"/>
+          <w:szCs w:val="28"/>
+        </w:rPr>
+      </w:pPr>
+      <w:r>
+        <w:rPr>
+          <w:rFonts w:ascii="Arial" w:hAnsi="Arial" w:cs="Arial"/>
+          <w:sz w:val="28"/>
+          <w:szCs w:val="28"/>
+        </w:rPr>
+        <w:t>6. Native Method Stack: This area is reserved for all the</w:t>
+      </w:r>
+    </w:p>
+    <w:p>
+      <w:pPr>
+        <w:rPr>
+          <w:rFonts w:ascii="Arial" w:hAnsi="Arial" w:cs="Arial"/>
+          <w:sz w:val="28"/>
+          <w:szCs w:val="28"/>
+        </w:rPr>
+      </w:pPr>
+      <w:r>
+        <w:rPr>
+          <w:rFonts w:ascii="Arial" w:hAnsi="Arial" w:cs="Arial"/>
+          <w:sz w:val="28"/>
+          <w:szCs w:val="28"/>
+        </w:rPr>
+        <w:t>native methods used in the application.</w:t>
+      </w:r>
+    </w:p>
+    <w:p>
+      <w:pPr>
+        <w:rPr>
+          <w:rFonts w:ascii="Arial" w:hAnsi="Arial" w:cs="Arial"/>
+          <w:sz w:val="28"/>
+          <w:szCs w:val="28"/>
+        </w:rPr>
+      </w:pPr>
+    </w:p>
+    <w:p>
+      <w:pPr>
+        <w:pStyle w:val="ListParagraph"/>
+        <w:numPr>
+          <w:ilvl w:val="0"/>
+          <w:numId w:val="1"/>
+        </w:numPr>
+        <w:rPr>
+          <w:rFonts w:ascii="Arial" w:hAnsi="Arial" w:cs="Arial"/>
+          <w:sz w:val="28"/>
+          <w:szCs w:val="28"/>
+        </w:rPr>
+      </w:pPr>
+      <w:r>
+        <w:rPr>
+          <w:rFonts w:ascii="Arial" w:hAnsi="Arial" w:cs="Arial"/>
+          <w:sz w:val="28"/>
+          <w:szCs w:val="28"/>
+          <w:highlight w:val="green"/>
+        </w:rPr>
+        <w:t>What is JIT compiler?</w:t>
+      </w:r>
+    </w:p>
+    <w:p>
+      <w:pPr>
+        <w:rPr>
+          <w:rFonts w:ascii="Arial" w:hAnsi="Arial" w:cs="Arial"/>
+          <w:sz w:val="28"/>
+          <w:szCs w:val="28"/>
+        </w:rPr>
+      </w:pPr>
+      <w:r>
+        <w:rPr>
+          <w:rFonts w:ascii="Arial" w:hAnsi="Arial" w:cs="Arial"/>
+          <w:sz w:val="28"/>
+          <w:szCs w:val="28"/>
+        </w:rPr>
+        <w:t xml:space="preserve">Just In Time compiler also known as JIT compiler is used </w:t>
+      </w:r>
+      <w:proofErr w:type="gramStart"/>
+      <w:r>
+        <w:rPr>
+          <w:rFonts w:ascii="Arial" w:hAnsi="Arial" w:cs="Arial"/>
+          <w:sz w:val="28"/>
+          <w:szCs w:val="28"/>
+        </w:rPr>
+        <w:t>for</w:t>
+      </w:r>
+      <w:proofErr w:type="gramEnd"/>
+    </w:p>
+    <w:p>
+      <w:pPr>
+        <w:rPr>
+          <w:rFonts w:ascii="Arial" w:hAnsi="Arial" w:cs="Arial"/>
+          <w:sz w:val="28"/>
+          <w:szCs w:val="28"/>
+        </w:rPr>
+      </w:pPr>
+      <w:r>
+        <w:rPr>
+          <w:rFonts w:ascii="Arial" w:hAnsi="Arial" w:cs="Arial"/>
+          <w:sz w:val="28"/>
+          <w:szCs w:val="28"/>
+        </w:rPr>
+        <w:t xml:space="preserve">performance improvement in Java. It is enabled by default. It </w:t>
+      </w:r>
+      <w:proofErr w:type="gramStart"/>
+      <w:r>
+        <w:rPr>
+          <w:rFonts w:ascii="Arial" w:hAnsi="Arial" w:cs="Arial"/>
+          <w:sz w:val="28"/>
+          <w:szCs w:val="28"/>
+        </w:rPr>
+        <w:t>is</w:t>
+      </w:r>
+      <w:proofErr w:type="gramEnd"/>
+    </w:p>
+    <w:p>
+      <w:pPr>
+        <w:rPr>
+          <w:rFonts w:ascii="Arial" w:hAnsi="Arial" w:cs="Arial"/>
+          <w:sz w:val="28"/>
+          <w:szCs w:val="28"/>
+        </w:rPr>
+      </w:pPr>
+      <w:r>
+        <w:rPr>
+          <w:rFonts w:ascii="Arial" w:hAnsi="Arial" w:cs="Arial"/>
+          <w:sz w:val="28"/>
+          <w:szCs w:val="28"/>
+        </w:rPr>
+        <w:t>compilation done at execution time rather earlier.</w:t>
+      </w:r>
+    </w:p>
+    <w:p>
+      <w:pPr>
+        <w:rPr>
+          <w:rFonts w:ascii="Arial" w:hAnsi="Arial" w:cs="Arial"/>
+          <w:sz w:val="28"/>
+          <w:szCs w:val="28"/>
+        </w:rPr>
+      </w:pPr>
+      <w:r>
+        <w:rPr>
+          <w:rFonts w:ascii="Arial" w:hAnsi="Arial" w:cs="Arial"/>
+          <w:sz w:val="28"/>
+          <w:szCs w:val="28"/>
+        </w:rPr>
+        <w:lastRenderedPageBreak/>
+        <w:t>Java has popularized the use of JIT compiler by including it in</w:t>
+      </w:r>
+    </w:p>
+    <w:p>
+      <w:pPr>
+        <w:rPr>
+          <w:rFonts w:ascii="Arial" w:hAnsi="Arial" w:cs="Arial"/>
+          <w:sz w:val="28"/>
+          <w:szCs w:val="28"/>
+        </w:rPr>
+      </w:pPr>
+      <w:r>
+        <w:rPr>
+          <w:rFonts w:ascii="Arial" w:hAnsi="Arial" w:cs="Arial"/>
+          <w:sz w:val="28"/>
+          <w:szCs w:val="28"/>
+        </w:rPr>
+        <w:t>JVM.</w:t>
+      </w:r>
+    </w:p>
+    <w:p>
+      <w:pPr>
+        <w:rPr>
+          <w:rFonts w:ascii="Arial" w:hAnsi="Arial" w:cs="Arial"/>
+          <w:sz w:val="28"/>
+          <w:szCs w:val="28"/>
+        </w:rPr>
+      </w:pPr>
+      <w:r>
+        <w:rPr>
+          <w:rFonts w:ascii="Arial" w:hAnsi="Arial" w:cs="Arial"/>
+          <w:sz w:val="28"/>
+          <w:szCs w:val="28"/>
+        </w:rPr>
+        <w:t xml:space="preserve">observing in runtime and optimizing the code, </w:t>
+      </w:r>
+      <w:proofErr w:type="spellStart"/>
+      <w:r>
+        <w:rPr>
+          <w:rFonts w:ascii="Arial" w:hAnsi="Arial" w:cs="Arial"/>
+          <w:sz w:val="28"/>
+          <w:szCs w:val="28"/>
+        </w:rPr>
+        <w:t>lets</w:t>
+      </w:r>
+      <w:proofErr w:type="spellEnd"/>
+      <w:r>
+        <w:rPr>
+          <w:rFonts w:ascii="Arial" w:hAnsi="Arial" w:cs="Arial"/>
+          <w:sz w:val="28"/>
+          <w:szCs w:val="28"/>
+        </w:rPr>
+        <w:t xml:space="preserve"> call it a dynamic </w:t>
+      </w:r>
+      <w:proofErr w:type="gramStart"/>
+      <w:r>
+        <w:rPr>
+          <w:rFonts w:ascii="Arial" w:hAnsi="Arial" w:cs="Arial"/>
+          <w:sz w:val="28"/>
+          <w:szCs w:val="28"/>
+        </w:rPr>
+        <w:t>compiler</w:t>
+      </w:r>
+      <w:proofErr w:type="gramEnd"/>
+    </w:p>
+    <w:p>
+      <w:pPr>
+        <w:rPr>
+          <w:rFonts w:ascii="Arial" w:hAnsi="Arial" w:cs="Arial"/>
+          <w:sz w:val="28"/>
+          <w:szCs w:val="28"/>
+        </w:rPr>
+      </w:pPr>
+    </w:p>
+    <w:p>
+      <w:pPr>
+        <w:pStyle w:val="ListParagraph"/>
+        <w:numPr>
+          <w:ilvl w:val="0"/>
+          <w:numId w:val="1"/>
+        </w:numPr>
+        <w:rPr>
+          <w:rFonts w:ascii="Arial" w:hAnsi="Arial" w:cs="Arial"/>
+          <w:sz w:val="28"/>
+          <w:szCs w:val="28"/>
+          <w:highlight w:val="green"/>
+        </w:rPr>
+      </w:pPr>
+      <w:r>
+        <w:rPr>
+          <w:rFonts w:ascii="Arial" w:hAnsi="Arial" w:cs="Arial"/>
+          <w:sz w:val="28"/>
+          <w:szCs w:val="28"/>
+        </w:rPr>
+        <w:t xml:space="preserve"> </w:t>
+      </w:r>
+      <w:r>
+        <w:rPr>
+          <w:rFonts w:ascii="Arial" w:hAnsi="Arial" w:cs="Arial"/>
+          <w:sz w:val="28"/>
+          <w:szCs w:val="28"/>
+          <w:highlight w:val="green"/>
+        </w:rPr>
+        <w:t>How Java platform is different from other platforms?</w:t>
+      </w:r>
+    </w:p>
+    <w:p>
+      <w:pPr>
+        <w:rPr>
+          <w:rFonts w:ascii="Arial" w:hAnsi="Arial" w:cs="Arial"/>
+          <w:sz w:val="28"/>
+          <w:szCs w:val="28"/>
+        </w:rPr>
+      </w:pPr>
+      <w:r>
+        <w:rPr>
+          <w:rFonts w:ascii="Arial" w:hAnsi="Arial" w:cs="Arial"/>
+          <w:sz w:val="28"/>
+          <w:szCs w:val="28"/>
+        </w:rPr>
+        <w:t xml:space="preserve">Java is a platform independent language. Java compiler </w:t>
+      </w:r>
+      <w:proofErr w:type="gramStart"/>
+      <w:r>
+        <w:rPr>
+          <w:rFonts w:ascii="Arial" w:hAnsi="Arial" w:cs="Arial"/>
+          <w:sz w:val="28"/>
+          <w:szCs w:val="28"/>
+        </w:rPr>
+        <w:t>converts</w:t>
+      </w:r>
+      <w:proofErr w:type="gramEnd"/>
+    </w:p>
+    <w:p>
+      <w:pPr>
+        <w:rPr>
+          <w:rFonts w:ascii="Arial" w:hAnsi="Arial" w:cs="Arial"/>
+          <w:sz w:val="28"/>
+          <w:szCs w:val="28"/>
+        </w:rPr>
+      </w:pPr>
+      <w:r>
+        <w:rPr>
+          <w:rFonts w:ascii="Arial" w:hAnsi="Arial" w:cs="Arial"/>
+          <w:sz w:val="28"/>
+          <w:szCs w:val="28"/>
+        </w:rPr>
+        <w:t xml:space="preserve">Java code </w:t>
+      </w:r>
+      <w:proofErr w:type="gramStart"/>
+      <w:r>
+        <w:rPr>
+          <w:rFonts w:ascii="Arial" w:hAnsi="Arial" w:cs="Arial"/>
+          <w:sz w:val="28"/>
+          <w:szCs w:val="28"/>
+        </w:rPr>
+        <w:t>in to</w:t>
+      </w:r>
+      <w:proofErr w:type="gramEnd"/>
+      <w:r>
+        <w:rPr>
+          <w:rFonts w:ascii="Arial" w:hAnsi="Arial" w:cs="Arial"/>
+          <w:sz w:val="28"/>
+          <w:szCs w:val="28"/>
+        </w:rPr>
+        <w:t xml:space="preserve"> byte code that can be interpreted by JVM. There </w:t>
+      </w:r>
+      <w:proofErr w:type="gramStart"/>
+      <w:r>
+        <w:rPr>
+          <w:rFonts w:ascii="Arial" w:hAnsi="Arial" w:cs="Arial"/>
+          <w:sz w:val="28"/>
+          <w:szCs w:val="28"/>
+        </w:rPr>
+        <w:t>are</w:t>
+      </w:r>
+      <w:proofErr w:type="gramEnd"/>
+    </w:p>
+    <w:p>
+      <w:pPr>
+        <w:rPr>
+          <w:rFonts w:ascii="Arial" w:hAnsi="Arial" w:cs="Arial"/>
+          <w:sz w:val="28"/>
+          <w:szCs w:val="28"/>
+        </w:rPr>
+      </w:pPr>
+      <w:r>
+        <w:rPr>
+          <w:rFonts w:ascii="Arial" w:hAnsi="Arial" w:cs="Arial"/>
+          <w:sz w:val="28"/>
+          <w:szCs w:val="28"/>
+        </w:rPr>
+        <w:t>JVM written for almost all the popular platforms in the world.</w:t>
+      </w:r>
+    </w:p>
+    <w:p>
+      <w:pPr>
+        <w:rPr>
+          <w:rFonts w:ascii="Arial" w:hAnsi="Arial" w:cs="Arial"/>
+          <w:sz w:val="28"/>
+          <w:szCs w:val="28"/>
+        </w:rPr>
+      </w:pPr>
+      <w:r>
+        <w:rPr>
+          <w:rFonts w:ascii="Arial" w:hAnsi="Arial" w:cs="Arial"/>
+          <w:sz w:val="28"/>
+          <w:szCs w:val="28"/>
+        </w:rPr>
+        <w:t>Java byte code can run on any supported platform in same way.</w:t>
+      </w:r>
+    </w:p>
+    <w:p>
+      <w:pPr>
+        <w:rPr>
+          <w:rFonts w:ascii="Arial" w:hAnsi="Arial" w:cs="Arial"/>
+          <w:sz w:val="28"/>
+          <w:szCs w:val="28"/>
+        </w:rPr>
+      </w:pPr>
+      <w:proofErr w:type="spellStart"/>
+      <w:proofErr w:type="gramStart"/>
+      <w:r>
+        <w:rPr>
+          <w:rFonts w:ascii="Arial" w:hAnsi="Arial" w:cs="Arial"/>
+          <w:sz w:val="28"/>
+          <w:szCs w:val="28"/>
+        </w:rPr>
+        <w:t>Where as</w:t>
+      </w:r>
+      <w:proofErr w:type="spellEnd"/>
+      <w:proofErr w:type="gramEnd"/>
+      <w:r>
+        <w:rPr>
+          <w:rFonts w:ascii="Arial" w:hAnsi="Arial" w:cs="Arial"/>
+          <w:sz w:val="28"/>
+          <w:szCs w:val="28"/>
+        </w:rPr>
+        <w:t xml:space="preserve"> other languages require libraries compiled for a specific</w:t>
+      </w:r>
+    </w:p>
+    <w:p>
+      <w:pPr>
+        <w:rPr>
+          <w:rFonts w:ascii="Arial" w:hAnsi="Arial" w:cs="Arial"/>
+          <w:sz w:val="28"/>
+          <w:szCs w:val="28"/>
+        </w:rPr>
+      </w:pPr>
+      <w:r>
+        <w:rPr>
+          <w:rFonts w:ascii="Arial" w:hAnsi="Arial" w:cs="Arial"/>
+          <w:sz w:val="28"/>
+          <w:szCs w:val="28"/>
+        </w:rPr>
+        <w:t>platform to run.</w:t>
+      </w:r>
+    </w:p>
+    <w:p>
+      <w:pPr>
+        <w:rPr>
+          <w:rFonts w:ascii="Arial" w:hAnsi="Arial" w:cs="Arial"/>
+          <w:sz w:val="28"/>
+          <w:szCs w:val="28"/>
+        </w:rPr>
+      </w:pPr>
+    </w:p>
+    <w:p>
+      <w:pPr>
+        <w:pStyle w:val="ListParagraph"/>
+        <w:numPr>
+          <w:ilvl w:val="0"/>
+          <w:numId w:val="1"/>
+        </w:numPr>
+        <w:rPr>
+          <w:rFonts w:ascii="Arial" w:hAnsi="Arial" w:cs="Arial"/>
+          <w:sz w:val="28"/>
+          <w:szCs w:val="28"/>
+        </w:rPr>
+      </w:pPr>
+      <w:r>
+        <w:rPr>
+          <w:rFonts w:ascii="Arial" w:hAnsi="Arial" w:cs="Arial"/>
+          <w:sz w:val="28"/>
+          <w:szCs w:val="28"/>
+        </w:rPr>
+        <w:t xml:space="preserve"> </w:t>
+      </w:r>
+      <w:r>
+        <w:rPr>
+          <w:rFonts w:ascii="Arial" w:hAnsi="Arial" w:cs="Arial"/>
+          <w:sz w:val="28"/>
+          <w:szCs w:val="28"/>
+          <w:highlight w:val="green"/>
+        </w:rPr>
+        <w:t>Why people say that Java is 'write once and run anywhere' language?</w:t>
+      </w:r>
+    </w:p>
+    <w:p>
+      <w:pPr>
+        <w:rPr>
+          <w:rFonts w:ascii="Arial" w:hAnsi="Arial" w:cs="Arial"/>
+          <w:sz w:val="28"/>
+          <w:szCs w:val="28"/>
+        </w:rPr>
+      </w:pPr>
+      <w:r>
+        <w:rPr>
+          <w:rFonts w:ascii="Arial" w:hAnsi="Arial" w:cs="Arial"/>
+          <w:sz w:val="28"/>
+          <w:szCs w:val="28"/>
+        </w:rPr>
+        <w:t xml:space="preserve">You can write Java code on Windows and compile it in </w:t>
+      </w:r>
+      <w:proofErr w:type="gramStart"/>
+      <w:r>
+        <w:rPr>
+          <w:rFonts w:ascii="Arial" w:hAnsi="Arial" w:cs="Arial"/>
+          <w:sz w:val="28"/>
+          <w:szCs w:val="28"/>
+        </w:rPr>
+        <w:t>Windows</w:t>
+      </w:r>
+      <w:proofErr w:type="gramEnd"/>
+    </w:p>
+    <w:p>
+      <w:pPr>
+        <w:rPr>
+          <w:rFonts w:ascii="Arial" w:hAnsi="Arial" w:cs="Arial"/>
+          <w:sz w:val="28"/>
+          <w:szCs w:val="28"/>
+        </w:rPr>
+      </w:pPr>
+      <w:r>
+        <w:rPr>
+          <w:rFonts w:ascii="Arial" w:hAnsi="Arial" w:cs="Arial"/>
+          <w:sz w:val="28"/>
+          <w:szCs w:val="28"/>
+        </w:rPr>
+        <w:t xml:space="preserve">platform. The class and jar files that you get from </w:t>
+      </w:r>
+      <w:proofErr w:type="gramStart"/>
+      <w:r>
+        <w:rPr>
+          <w:rFonts w:ascii="Arial" w:hAnsi="Arial" w:cs="Arial"/>
+          <w:sz w:val="28"/>
+          <w:szCs w:val="28"/>
+        </w:rPr>
+        <w:t>Windows</w:t>
+      </w:r>
+      <w:proofErr w:type="gramEnd"/>
+    </w:p>
+    <w:p>
+      <w:pPr>
+        <w:rPr>
+          <w:rFonts w:ascii="Arial" w:hAnsi="Arial" w:cs="Arial"/>
+          <w:sz w:val="28"/>
+          <w:szCs w:val="28"/>
+        </w:rPr>
+      </w:pPr>
+      <w:r>
+        <w:rPr>
+          <w:rFonts w:ascii="Arial" w:hAnsi="Arial" w:cs="Arial"/>
+          <w:sz w:val="28"/>
+          <w:szCs w:val="28"/>
+        </w:rPr>
+        <w:t xml:space="preserve">platform can run as it is on Unix environment. </w:t>
+      </w:r>
+      <w:proofErr w:type="gramStart"/>
+      <w:r>
+        <w:rPr>
+          <w:rFonts w:ascii="Arial" w:hAnsi="Arial" w:cs="Arial"/>
+          <w:sz w:val="28"/>
+          <w:szCs w:val="28"/>
+        </w:rPr>
+        <w:t>So</w:t>
+      </w:r>
+      <w:proofErr w:type="gramEnd"/>
+      <w:r>
+        <w:rPr>
+          <w:rFonts w:ascii="Arial" w:hAnsi="Arial" w:cs="Arial"/>
+          <w:sz w:val="28"/>
+          <w:szCs w:val="28"/>
+        </w:rPr>
+        <w:t xml:space="preserve"> it is a truly</w:t>
+      </w:r>
+    </w:p>
+    <w:p>
+      <w:pPr>
+        <w:rPr>
+          <w:rFonts w:ascii="Arial" w:hAnsi="Arial" w:cs="Arial"/>
+          <w:sz w:val="28"/>
+          <w:szCs w:val="28"/>
+        </w:rPr>
+      </w:pPr>
+      <w:r>
+        <w:rPr>
+          <w:rFonts w:ascii="Arial" w:hAnsi="Arial" w:cs="Arial"/>
+          <w:sz w:val="28"/>
+          <w:szCs w:val="28"/>
+        </w:rPr>
+        <w:t>platform independent language.</w:t>
+      </w:r>
+    </w:p>
+    <w:p>
+      <w:pPr>
+        <w:rPr>
+          <w:rFonts w:ascii="Arial" w:hAnsi="Arial" w:cs="Arial"/>
+          <w:sz w:val="28"/>
+          <w:szCs w:val="28"/>
+        </w:rPr>
+      </w:pPr>
+      <w:r>
+        <w:rPr>
+          <w:rFonts w:ascii="Arial" w:hAnsi="Arial" w:cs="Arial"/>
+          <w:sz w:val="28"/>
+          <w:szCs w:val="28"/>
+        </w:rPr>
+        <w:t>Behind all this portability is Java byte code. Byte code generated by</w:t>
+      </w:r>
+    </w:p>
+    <w:p>
+      <w:pPr>
+        <w:rPr>
+          <w:rFonts w:ascii="Arial" w:hAnsi="Arial" w:cs="Arial"/>
+          <w:sz w:val="28"/>
+          <w:szCs w:val="28"/>
+        </w:rPr>
+      </w:pPr>
+      <w:r>
+        <w:rPr>
+          <w:rFonts w:ascii="Arial" w:hAnsi="Arial" w:cs="Arial"/>
+          <w:sz w:val="28"/>
+          <w:szCs w:val="28"/>
+        </w:rPr>
+        <w:t xml:space="preserve">Java compiler can be interpreted by any JVM. </w:t>
+      </w:r>
+      <w:proofErr w:type="gramStart"/>
+      <w:r>
+        <w:rPr>
+          <w:rFonts w:ascii="Arial" w:hAnsi="Arial" w:cs="Arial"/>
+          <w:sz w:val="28"/>
+          <w:szCs w:val="28"/>
+        </w:rPr>
+        <w:t>So</w:t>
+      </w:r>
+      <w:proofErr w:type="gramEnd"/>
+      <w:r>
+        <w:rPr>
+          <w:rFonts w:ascii="Arial" w:hAnsi="Arial" w:cs="Arial"/>
+          <w:sz w:val="28"/>
+          <w:szCs w:val="28"/>
+        </w:rPr>
+        <w:t xml:space="preserve"> it becomes much</w:t>
+      </w:r>
+    </w:p>
+    <w:p>
+      <w:pPr>
+        <w:rPr>
+          <w:rFonts w:ascii="Arial" w:hAnsi="Arial" w:cs="Arial"/>
+          <w:sz w:val="28"/>
+          <w:szCs w:val="28"/>
+        </w:rPr>
+      </w:pPr>
+      <w:r>
+        <w:rPr>
+          <w:rFonts w:ascii="Arial" w:hAnsi="Arial" w:cs="Arial"/>
+          <w:sz w:val="28"/>
+          <w:szCs w:val="28"/>
+        </w:rPr>
+        <w:t xml:space="preserve">easier to write programs in Java and expect those to run on </w:t>
+      </w:r>
+      <w:proofErr w:type="gramStart"/>
+      <w:r>
+        <w:rPr>
+          <w:rFonts w:ascii="Arial" w:hAnsi="Arial" w:cs="Arial"/>
+          <w:sz w:val="28"/>
+          <w:szCs w:val="28"/>
+        </w:rPr>
+        <w:t>any</w:t>
+      </w:r>
+      <w:proofErr w:type="gramEnd"/>
+    </w:p>
+    <w:p>
+      <w:pPr>
+        <w:rPr>
+          <w:rFonts w:ascii="Arial" w:hAnsi="Arial" w:cs="Arial"/>
+          <w:sz w:val="28"/>
+          <w:szCs w:val="28"/>
+        </w:rPr>
+      </w:pPr>
+      <w:r>
+        <w:rPr>
+          <w:rFonts w:ascii="Arial" w:hAnsi="Arial" w:cs="Arial"/>
+          <w:sz w:val="28"/>
+          <w:szCs w:val="28"/>
+        </w:rPr>
+        <w:t>platform.</w:t>
+      </w:r>
+    </w:p>
+    <w:p>
+      <w:pPr>
+        <w:rPr>
+          <w:rFonts w:ascii="Arial" w:hAnsi="Arial" w:cs="Arial"/>
+          <w:sz w:val="28"/>
+          <w:szCs w:val="28"/>
+        </w:rPr>
+      </w:pPr>
+      <w:r>
+        <w:rPr>
+          <w:rFonts w:ascii="Arial" w:hAnsi="Arial" w:cs="Arial"/>
+          <w:sz w:val="28"/>
+          <w:szCs w:val="28"/>
+        </w:rPr>
+        <w:t xml:space="preserve">Java compiler </w:t>
+      </w:r>
+      <w:proofErr w:type="spellStart"/>
+      <w:r>
+        <w:rPr>
+          <w:rFonts w:ascii="Arial" w:hAnsi="Arial" w:cs="Arial"/>
+          <w:sz w:val="28"/>
+          <w:szCs w:val="28"/>
+        </w:rPr>
+        <w:t>javac</w:t>
+      </w:r>
+      <w:proofErr w:type="spellEnd"/>
+      <w:r>
+        <w:rPr>
+          <w:rFonts w:ascii="Arial" w:hAnsi="Arial" w:cs="Arial"/>
+          <w:sz w:val="28"/>
+          <w:szCs w:val="28"/>
+        </w:rPr>
+        <w:t xml:space="preserve"> compiles java code and JVM java runs </w:t>
+      </w:r>
+      <w:proofErr w:type="gramStart"/>
+      <w:r>
+        <w:rPr>
+          <w:rFonts w:ascii="Arial" w:hAnsi="Arial" w:cs="Arial"/>
+          <w:sz w:val="28"/>
+          <w:szCs w:val="28"/>
+        </w:rPr>
+        <w:t>that</w:t>
+      </w:r>
+      <w:proofErr w:type="gramEnd"/>
+    </w:p>
+    <w:p>
+      <w:pPr>
+        <w:rPr>
+          <w:rFonts w:ascii="Arial" w:hAnsi="Arial" w:cs="Arial"/>
+          <w:sz w:val="28"/>
+          <w:szCs w:val="28"/>
+        </w:rPr>
+      </w:pPr>
+      <w:r>
+        <w:rPr>
+          <w:rFonts w:ascii="Arial" w:hAnsi="Arial" w:cs="Arial"/>
+          <w:sz w:val="28"/>
+          <w:szCs w:val="28"/>
+        </w:rPr>
+        <w:t>code.</w:t>
+      </w:r>
+    </w:p>
+    <w:p>
+      <w:pPr>
+        <w:rPr>
+          <w:rFonts w:ascii="Arial" w:hAnsi="Arial" w:cs="Arial"/>
+          <w:sz w:val="28"/>
+          <w:szCs w:val="28"/>
+        </w:rPr>
+      </w:pPr>
+    </w:p>
+    <w:p>
+      <w:pPr>
+        <w:pStyle w:val="ListParagraph"/>
+        <w:numPr>
+          <w:ilvl w:val="0"/>
+          <w:numId w:val="1"/>
+        </w:numPr>
+        <w:rPr>
+          <w:rFonts w:ascii="Arial" w:hAnsi="Arial" w:cs="Arial"/>
+          <w:sz w:val="28"/>
+          <w:szCs w:val="28"/>
+        </w:rPr>
+      </w:pPr>
+      <w:r>
+        <w:rPr>
+          <w:rFonts w:ascii="Arial" w:hAnsi="Arial" w:cs="Arial"/>
+          <w:sz w:val="28"/>
+          <w:szCs w:val="28"/>
+        </w:rPr>
+        <w:lastRenderedPageBreak/>
+        <w:t xml:space="preserve"> </w:t>
+      </w:r>
+      <w:r>
+        <w:rPr>
+          <w:rFonts w:ascii="Arial" w:hAnsi="Arial" w:cs="Arial"/>
+          <w:sz w:val="28"/>
+          <w:szCs w:val="28"/>
+          <w:highlight w:val="green"/>
+        </w:rPr>
+        <w:t xml:space="preserve">How does </w:t>
+      </w:r>
+      <w:proofErr w:type="spellStart"/>
+      <w:r>
+        <w:rPr>
+          <w:rFonts w:ascii="Arial" w:hAnsi="Arial" w:cs="Arial"/>
+          <w:sz w:val="28"/>
+          <w:szCs w:val="28"/>
+          <w:highlight w:val="green"/>
+        </w:rPr>
+        <w:t>ClassLoader</w:t>
+      </w:r>
+      <w:proofErr w:type="spellEnd"/>
+      <w:r>
+        <w:rPr>
+          <w:rFonts w:ascii="Arial" w:hAnsi="Arial" w:cs="Arial"/>
+          <w:sz w:val="28"/>
+          <w:szCs w:val="28"/>
+          <w:highlight w:val="green"/>
+        </w:rPr>
+        <w:t xml:space="preserve"> work in Java?</w:t>
+      </w:r>
+    </w:p>
+    <w:p>
+      <w:pPr>
+        <w:rPr>
+          <w:rFonts w:ascii="Arial" w:hAnsi="Arial" w:cs="Arial"/>
+          <w:sz w:val="28"/>
+          <w:szCs w:val="28"/>
+        </w:rPr>
+      </w:pPr>
+      <w:r>
+        <w:rPr>
+          <w:rFonts w:ascii="Arial" w:hAnsi="Arial" w:cs="Arial"/>
+          <w:sz w:val="28"/>
+          <w:szCs w:val="28"/>
+        </w:rPr>
+        <w:t xml:space="preserve">In Java, </w:t>
+      </w:r>
+      <w:proofErr w:type="spellStart"/>
+      <w:r>
+        <w:rPr>
+          <w:rFonts w:ascii="Arial" w:hAnsi="Arial" w:cs="Arial"/>
+          <w:sz w:val="28"/>
+          <w:szCs w:val="28"/>
+        </w:rPr>
+        <w:t>ClassLoader</w:t>
+      </w:r>
+      <w:proofErr w:type="spellEnd"/>
+      <w:r>
+        <w:rPr>
+          <w:rFonts w:ascii="Arial" w:hAnsi="Arial" w:cs="Arial"/>
+          <w:sz w:val="28"/>
+          <w:szCs w:val="28"/>
+        </w:rPr>
+        <w:t xml:space="preserve"> is a class that is used to load files in JVM.</w:t>
+      </w:r>
+    </w:p>
+    <w:p>
+      <w:pPr>
+        <w:rPr>
+          <w:rFonts w:ascii="Arial" w:hAnsi="Arial" w:cs="Arial"/>
+          <w:sz w:val="28"/>
+          <w:szCs w:val="28"/>
+        </w:rPr>
+      </w:pPr>
+      <w:proofErr w:type="spellStart"/>
+      <w:r>
+        <w:rPr>
+          <w:rFonts w:ascii="Arial" w:hAnsi="Arial" w:cs="Arial"/>
+          <w:sz w:val="28"/>
+          <w:szCs w:val="28"/>
+        </w:rPr>
+        <w:t>ClassLoader</w:t>
+      </w:r>
+      <w:proofErr w:type="spellEnd"/>
+      <w:r>
+        <w:rPr>
+          <w:rFonts w:ascii="Arial" w:hAnsi="Arial" w:cs="Arial"/>
+          <w:sz w:val="28"/>
+          <w:szCs w:val="28"/>
+        </w:rPr>
+        <w:t xml:space="preserve"> loads files from their physical file locations e.g.</w:t>
+      </w:r>
+    </w:p>
+    <w:p>
+      <w:pPr>
+        <w:rPr>
+          <w:rFonts w:ascii="Arial" w:hAnsi="Arial" w:cs="Arial"/>
+          <w:sz w:val="28"/>
+          <w:szCs w:val="28"/>
+        </w:rPr>
+      </w:pPr>
+      <w:r>
+        <w:rPr>
+          <w:rFonts w:ascii="Arial" w:hAnsi="Arial" w:cs="Arial"/>
+          <w:sz w:val="28"/>
+          <w:szCs w:val="28"/>
+        </w:rPr>
+        <w:t>Filesystem, Network location etc.</w:t>
+      </w:r>
+    </w:p>
+    <w:p>
+      <w:pPr>
+        <w:rPr>
+          <w:rFonts w:ascii="Arial" w:hAnsi="Arial" w:cs="Arial"/>
+          <w:sz w:val="28"/>
+          <w:szCs w:val="28"/>
+        </w:rPr>
+      </w:pPr>
+      <w:r>
+        <w:rPr>
+          <w:rFonts w:ascii="Arial" w:hAnsi="Arial" w:cs="Arial"/>
+          <w:sz w:val="28"/>
+          <w:szCs w:val="28"/>
+        </w:rPr>
+        <w:t xml:space="preserve">There are three main types of </w:t>
+      </w:r>
+      <w:proofErr w:type="spellStart"/>
+      <w:r>
+        <w:rPr>
+          <w:rFonts w:ascii="Arial" w:hAnsi="Arial" w:cs="Arial"/>
+          <w:sz w:val="28"/>
+          <w:szCs w:val="28"/>
+        </w:rPr>
+        <w:t>ClassLoaders</w:t>
+      </w:r>
+      <w:proofErr w:type="spellEnd"/>
+      <w:r>
+        <w:rPr>
+          <w:rFonts w:ascii="Arial" w:hAnsi="Arial" w:cs="Arial"/>
+          <w:sz w:val="28"/>
+          <w:szCs w:val="28"/>
+        </w:rPr>
+        <w:t xml:space="preserve"> in Java.</w:t>
+      </w:r>
+    </w:p>
+    <w:p>
+      <w:pPr>
+        <w:rPr>
+          <w:rFonts w:ascii="Arial" w:hAnsi="Arial" w:cs="Arial"/>
+          <w:sz w:val="28"/>
+          <w:szCs w:val="28"/>
+        </w:rPr>
+      </w:pPr>
+      <w:r>
+        <w:rPr>
+          <w:rFonts w:ascii="Arial" w:hAnsi="Arial" w:cs="Arial"/>
+          <w:sz w:val="28"/>
+          <w:szCs w:val="28"/>
+        </w:rPr>
+        <w:t xml:space="preserve">1. Bootstrap </w:t>
+      </w:r>
+      <w:proofErr w:type="spellStart"/>
+      <w:r>
+        <w:rPr>
+          <w:rFonts w:ascii="Arial" w:hAnsi="Arial" w:cs="Arial"/>
+          <w:sz w:val="28"/>
+          <w:szCs w:val="28"/>
+        </w:rPr>
+        <w:t>ClassLoader</w:t>
+      </w:r>
+      <w:proofErr w:type="spellEnd"/>
+      <w:r>
+        <w:rPr>
+          <w:rFonts w:ascii="Arial" w:hAnsi="Arial" w:cs="Arial"/>
+          <w:sz w:val="28"/>
+          <w:szCs w:val="28"/>
+        </w:rPr>
+        <w:t xml:space="preserve">: This is the first </w:t>
+      </w:r>
+      <w:proofErr w:type="spellStart"/>
+      <w:r>
+        <w:rPr>
+          <w:rFonts w:ascii="Arial" w:hAnsi="Arial" w:cs="Arial"/>
+          <w:sz w:val="28"/>
+          <w:szCs w:val="28"/>
+        </w:rPr>
+        <w:t>ClassLoader</w:t>
+      </w:r>
+      <w:proofErr w:type="spellEnd"/>
+      <w:r>
+        <w:rPr>
+          <w:rFonts w:ascii="Arial" w:hAnsi="Arial" w:cs="Arial"/>
+          <w:sz w:val="28"/>
+          <w:szCs w:val="28"/>
+        </w:rPr>
+        <w:t>. It</w:t>
+      </w:r>
+    </w:p>
+    <w:p>
+      <w:pPr>
+        <w:rPr>
+          <w:rFonts w:ascii="Arial" w:hAnsi="Arial" w:cs="Arial"/>
+          <w:sz w:val="28"/>
+          <w:szCs w:val="28"/>
+        </w:rPr>
+      </w:pPr>
+      <w:r>
+        <w:rPr>
+          <w:rFonts w:ascii="Arial" w:hAnsi="Arial" w:cs="Arial"/>
+          <w:sz w:val="28"/>
+          <w:szCs w:val="28"/>
+        </w:rPr>
+        <w:t>loads classes from rt.jar file.</w:t>
+      </w:r>
+    </w:p>
+    <w:p>
+      <w:pPr>
+        <w:rPr>
+          <w:rFonts w:ascii="Arial" w:hAnsi="Arial" w:cs="Arial"/>
+          <w:sz w:val="28"/>
+          <w:szCs w:val="28"/>
+        </w:rPr>
+      </w:pPr>
+      <w:r>
+        <w:rPr>
+          <w:rFonts w:ascii="Arial" w:hAnsi="Arial" w:cs="Arial"/>
+          <w:sz w:val="28"/>
+          <w:szCs w:val="28"/>
+        </w:rPr>
+        <w:t xml:space="preserve">2. Extension </w:t>
+      </w:r>
+      <w:proofErr w:type="spellStart"/>
+      <w:r>
+        <w:rPr>
+          <w:rFonts w:ascii="Arial" w:hAnsi="Arial" w:cs="Arial"/>
+          <w:sz w:val="28"/>
+          <w:szCs w:val="28"/>
+        </w:rPr>
+        <w:t>ClassLoader</w:t>
+      </w:r>
+      <w:proofErr w:type="spellEnd"/>
+      <w:r>
+        <w:rPr>
+          <w:rFonts w:ascii="Arial" w:hAnsi="Arial" w:cs="Arial"/>
+          <w:sz w:val="28"/>
+          <w:szCs w:val="28"/>
+        </w:rPr>
+        <w:t xml:space="preserve">: It loads class files from </w:t>
+      </w:r>
+      <w:proofErr w:type="spellStart"/>
+      <w:r>
+        <w:rPr>
+          <w:rFonts w:ascii="Arial" w:hAnsi="Arial" w:cs="Arial"/>
+          <w:sz w:val="28"/>
+          <w:szCs w:val="28"/>
+        </w:rPr>
+        <w:t>jre</w:t>
+      </w:r>
+      <w:proofErr w:type="spellEnd"/>
+      <w:r>
+        <w:rPr>
+          <w:rFonts w:ascii="Arial" w:hAnsi="Arial" w:cs="Arial"/>
+          <w:sz w:val="28"/>
+          <w:szCs w:val="28"/>
+        </w:rPr>
+        <w:t>/lib/</w:t>
+      </w:r>
+      <w:proofErr w:type="spellStart"/>
+      <w:r>
+        <w:rPr>
+          <w:rFonts w:ascii="Arial" w:hAnsi="Arial" w:cs="Arial"/>
+          <w:sz w:val="28"/>
+          <w:szCs w:val="28"/>
+        </w:rPr>
+        <w:t>ext</w:t>
+      </w:r>
+      <w:proofErr w:type="spellEnd"/>
+    </w:p>
+    <w:p>
+      <w:pPr>
+        <w:rPr>
+          <w:rFonts w:ascii="Arial" w:hAnsi="Arial" w:cs="Arial"/>
+          <w:sz w:val="28"/>
+          <w:szCs w:val="28"/>
+        </w:rPr>
+      </w:pPr>
+      <w:r>
+        <w:rPr>
+          <w:rFonts w:ascii="Arial" w:hAnsi="Arial" w:cs="Arial"/>
+          <w:sz w:val="28"/>
+          <w:szCs w:val="28"/>
+        </w:rPr>
+        <w:t>location.</w:t>
+      </w:r>
+    </w:p>
+    <w:p>
+      <w:pPr>
+        <w:rPr>
+          <w:rFonts w:ascii="Arial" w:hAnsi="Arial" w:cs="Arial"/>
+          <w:sz w:val="28"/>
+          <w:szCs w:val="28"/>
+        </w:rPr>
+      </w:pPr>
+      <w:r>
+        <w:rPr>
+          <w:rFonts w:ascii="Arial" w:hAnsi="Arial" w:cs="Arial"/>
+          <w:sz w:val="28"/>
+          <w:szCs w:val="28"/>
+        </w:rPr>
+        <w:t xml:space="preserve">3. Application </w:t>
+      </w:r>
+      <w:proofErr w:type="spellStart"/>
+      <w:r>
+        <w:rPr>
+          <w:rFonts w:ascii="Arial" w:hAnsi="Arial" w:cs="Arial"/>
+          <w:sz w:val="28"/>
+          <w:szCs w:val="28"/>
+        </w:rPr>
+        <w:t>ClassLoader</w:t>
+      </w:r>
+      <w:proofErr w:type="spellEnd"/>
+      <w:r>
+        <w:rPr>
+          <w:rFonts w:ascii="Arial" w:hAnsi="Arial" w:cs="Arial"/>
+          <w:sz w:val="28"/>
+          <w:szCs w:val="28"/>
+        </w:rPr>
+        <w:t xml:space="preserve">: This </w:t>
+      </w:r>
+      <w:proofErr w:type="spellStart"/>
+      <w:r>
+        <w:rPr>
+          <w:rFonts w:ascii="Arial" w:hAnsi="Arial" w:cs="Arial"/>
+          <w:sz w:val="28"/>
+          <w:szCs w:val="28"/>
+        </w:rPr>
+        <w:t>ClassLoader</w:t>
+      </w:r>
+      <w:proofErr w:type="spellEnd"/>
+      <w:r>
+        <w:rPr>
+          <w:rFonts w:ascii="Arial" w:hAnsi="Arial" w:cs="Arial"/>
+          <w:sz w:val="28"/>
+          <w:szCs w:val="28"/>
+        </w:rPr>
+        <w:t xml:space="preserve"> depends on</w:t>
+      </w:r>
+    </w:p>
+    <w:p>
+      <w:pPr>
+        <w:rPr>
+          <w:rFonts w:ascii="Arial" w:hAnsi="Arial" w:cs="Arial"/>
+          <w:sz w:val="28"/>
+          <w:szCs w:val="28"/>
+        </w:rPr>
+      </w:pPr>
+      <w:r>
+        <w:rPr>
+          <w:rFonts w:ascii="Arial" w:hAnsi="Arial" w:cs="Arial"/>
+          <w:sz w:val="28"/>
+          <w:szCs w:val="28"/>
+        </w:rPr>
+        <w:t>CLASSPATH to find the location of class files. If you</w:t>
+      </w:r>
+    </w:p>
+    <w:p>
+      <w:pPr>
+        <w:rPr>
+          <w:rFonts w:ascii="Arial" w:hAnsi="Arial" w:cs="Arial"/>
+          <w:sz w:val="28"/>
+          <w:szCs w:val="28"/>
+        </w:rPr>
+      </w:pPr>
+      <w:r>
+        <w:rPr>
+          <w:rFonts w:ascii="Arial" w:hAnsi="Arial" w:cs="Arial"/>
+          <w:sz w:val="28"/>
+          <w:szCs w:val="28"/>
+        </w:rPr>
+        <w:t xml:space="preserve">specify your </w:t>
+      </w:r>
+      <w:proofErr w:type="gramStart"/>
+      <w:r>
+        <w:rPr>
+          <w:rFonts w:ascii="Arial" w:hAnsi="Arial" w:cs="Arial"/>
+          <w:sz w:val="28"/>
+          <w:szCs w:val="28"/>
+        </w:rPr>
+        <w:t>jars</w:t>
+      </w:r>
+      <w:proofErr w:type="gramEnd"/>
+    </w:p>
+    <w:p>
+      <w:pPr>
+        <w:rPr>
+          <w:rFonts w:ascii="Arial" w:hAnsi="Arial" w:cs="Arial"/>
+          <w:sz w:val="28"/>
+          <w:szCs w:val="28"/>
+        </w:rPr>
+      </w:pPr>
+    </w:p>
+    <w:p>
+      <w:pPr>
+        <w:rPr>
+          <w:rFonts w:ascii="Arial" w:hAnsi="Arial" w:cs="Arial"/>
+          <w:sz w:val="28"/>
+          <w:szCs w:val="28"/>
+        </w:rPr>
+      </w:pPr>
+      <w:r>
+        <w:rPr>
+          <w:rFonts w:ascii="Arial" w:hAnsi="Arial" w:cs="Arial"/>
+          <w:sz w:val="28"/>
+          <w:szCs w:val="28"/>
+        </w:rPr>
+        <w:t xml:space="preserve">8. </w:t>
+      </w:r>
+      <w:r>
+        <w:rPr>
+          <w:rFonts w:ascii="Arial" w:hAnsi="Arial" w:cs="Arial"/>
+          <w:sz w:val="28"/>
+          <w:szCs w:val="28"/>
+          <w:highlight w:val="green"/>
+        </w:rPr>
+        <w:t>Do you think ‘main’ used for main method is a keyword in Java?</w:t>
+      </w:r>
+    </w:p>
+    <w:p>
+      <w:pPr>
+        <w:rPr>
+          <w:rFonts w:ascii="Arial" w:hAnsi="Arial" w:cs="Arial"/>
+          <w:sz w:val="28"/>
+          <w:szCs w:val="28"/>
+        </w:rPr>
+      </w:pPr>
+      <w:r>
+        <w:rPr>
+          <w:rFonts w:ascii="Arial" w:hAnsi="Arial" w:cs="Arial"/>
+          <w:sz w:val="28"/>
+          <w:szCs w:val="28"/>
+        </w:rPr>
+        <w:t xml:space="preserve">No, main is just a name of method. There can be multiple </w:t>
+      </w:r>
+      <w:proofErr w:type="gramStart"/>
+      <w:r>
+        <w:rPr>
+          <w:rFonts w:ascii="Arial" w:hAnsi="Arial" w:cs="Arial"/>
+          <w:sz w:val="28"/>
+          <w:szCs w:val="28"/>
+        </w:rPr>
+        <w:t>methods</w:t>
+      </w:r>
+      <w:proofErr w:type="gramEnd"/>
+    </w:p>
+    <w:p>
+      <w:pPr>
+        <w:rPr>
+          <w:rFonts w:ascii="Arial" w:hAnsi="Arial" w:cs="Arial"/>
+          <w:sz w:val="28"/>
+          <w:szCs w:val="28"/>
+        </w:rPr>
+      </w:pPr>
+      <w:r>
+        <w:rPr>
+          <w:rFonts w:ascii="Arial" w:hAnsi="Arial" w:cs="Arial"/>
+          <w:sz w:val="28"/>
+          <w:szCs w:val="28"/>
+        </w:rPr>
+        <w:t>with same name main in a class file. It is not a keyword in Java.</w:t>
+      </w:r>
+    </w:p>
+    <w:p>
+      <w:pPr>
+        <w:rPr>
+          <w:rFonts w:ascii="Arial" w:hAnsi="Arial" w:cs="Arial"/>
+          <w:sz w:val="28"/>
+          <w:szCs w:val="28"/>
+        </w:rPr>
+      </w:pPr>
+    </w:p>
+    <w:p>
+      <w:pPr>
+        <w:rPr>
+          <w:rFonts w:ascii="Arial" w:hAnsi="Arial" w:cs="Arial"/>
+          <w:sz w:val="28"/>
+          <w:szCs w:val="28"/>
+          <w:highlight w:val="green"/>
+        </w:rPr>
+      </w:pPr>
+      <w:r>
+        <w:rPr>
+          <w:rFonts w:ascii="Arial" w:hAnsi="Arial" w:cs="Arial"/>
+          <w:sz w:val="28"/>
+          <w:szCs w:val="28"/>
+        </w:rPr>
+        <w:t xml:space="preserve">9. </w:t>
+      </w:r>
+      <w:r>
+        <w:rPr>
+          <w:rFonts w:ascii="Arial" w:hAnsi="Arial" w:cs="Arial"/>
+          <w:sz w:val="28"/>
+          <w:szCs w:val="28"/>
+          <w:highlight w:val="green"/>
+        </w:rPr>
+        <w:t>Can we write main method as public void static instead of public</w:t>
+      </w:r>
+    </w:p>
+    <w:p>
+      <w:pPr>
+        <w:rPr>
+          <w:rFonts w:ascii="Arial" w:hAnsi="Arial" w:cs="Arial"/>
+          <w:sz w:val="28"/>
+          <w:szCs w:val="28"/>
+        </w:rPr>
+      </w:pPr>
+      <w:r>
+        <w:rPr>
+          <w:rFonts w:ascii="Arial" w:hAnsi="Arial" w:cs="Arial"/>
+          <w:sz w:val="28"/>
+          <w:szCs w:val="28"/>
+          <w:highlight w:val="green"/>
+        </w:rPr>
+        <w:t>static void?</w:t>
+      </w:r>
+    </w:p>
+    <w:p>
+      <w:pPr>
+        <w:rPr>
+          <w:rFonts w:ascii="Arial" w:hAnsi="Arial" w:cs="Arial"/>
+          <w:sz w:val="28"/>
+          <w:szCs w:val="28"/>
+        </w:rPr>
+      </w:pPr>
+      <w:r>
+        <w:rPr>
+          <w:rFonts w:ascii="Arial" w:hAnsi="Arial" w:cs="Arial"/>
+          <w:sz w:val="28"/>
+          <w:szCs w:val="28"/>
+        </w:rPr>
+        <w:t xml:space="preserve">No, you cannot write it like this. Any method </w:t>
+      </w:r>
+      <w:proofErr w:type="gramStart"/>
+      <w:r>
+        <w:rPr>
+          <w:rFonts w:ascii="Arial" w:hAnsi="Arial" w:cs="Arial"/>
+          <w:sz w:val="28"/>
+          <w:szCs w:val="28"/>
+        </w:rPr>
+        <w:t>has to</w:t>
+      </w:r>
+      <w:proofErr w:type="gramEnd"/>
+      <w:r>
+        <w:rPr>
+          <w:rFonts w:ascii="Arial" w:hAnsi="Arial" w:cs="Arial"/>
+          <w:sz w:val="28"/>
+          <w:szCs w:val="28"/>
+        </w:rPr>
+        <w:t xml:space="preserve"> first specify the</w:t>
+      </w:r>
+    </w:p>
+    <w:p>
+      <w:pPr>
+        <w:rPr>
+          <w:rFonts w:ascii="Arial" w:hAnsi="Arial" w:cs="Arial"/>
+          <w:sz w:val="28"/>
+          <w:szCs w:val="28"/>
+        </w:rPr>
+      </w:pPr>
+      <w:r>
+        <w:rPr>
+          <w:rFonts w:ascii="Arial" w:hAnsi="Arial" w:cs="Arial"/>
+          <w:sz w:val="28"/>
+          <w:szCs w:val="28"/>
+        </w:rPr>
+        <w:t>modifiers and then the return value. The order of modifiers can</w:t>
+      </w:r>
+    </w:p>
+    <w:p>
+      <w:pPr>
+        <w:rPr>
+          <w:rFonts w:ascii="Arial" w:hAnsi="Arial" w:cs="Arial"/>
+          <w:sz w:val="28"/>
+          <w:szCs w:val="28"/>
+        </w:rPr>
+      </w:pPr>
+      <w:r>
+        <w:rPr>
+          <w:rFonts w:ascii="Arial" w:hAnsi="Arial" w:cs="Arial"/>
+          <w:sz w:val="28"/>
+          <w:szCs w:val="28"/>
+        </w:rPr>
+        <w:t>change.</w:t>
+      </w:r>
+    </w:p>
+    <w:p>
+      <w:pPr>
+        <w:rPr>
+          <w:rFonts w:ascii="Arial" w:hAnsi="Arial" w:cs="Arial"/>
+          <w:sz w:val="28"/>
+          <w:szCs w:val="28"/>
+        </w:rPr>
+      </w:pPr>
+      <w:r>
+        <w:rPr>
+          <w:rFonts w:ascii="Arial" w:hAnsi="Arial" w:cs="Arial"/>
+          <w:sz w:val="28"/>
+          <w:szCs w:val="28"/>
+        </w:rPr>
+        <w:t xml:space="preserve">We can write static public void </w:t>
+      </w:r>
+      <w:proofErr w:type="gramStart"/>
+      <w:r>
+        <w:rPr>
+          <w:rFonts w:ascii="Arial" w:hAnsi="Arial" w:cs="Arial"/>
+          <w:sz w:val="28"/>
+          <w:szCs w:val="28"/>
+        </w:rPr>
+        <w:t>main(</w:t>
+      </w:r>
+      <w:proofErr w:type="gramEnd"/>
+      <w:r>
+        <w:rPr>
+          <w:rFonts w:ascii="Arial" w:hAnsi="Arial" w:cs="Arial"/>
+          <w:sz w:val="28"/>
+          <w:szCs w:val="28"/>
+        </w:rPr>
+        <w:t>) instead of public static void</w:t>
+      </w:r>
+    </w:p>
+    <w:p>
+      <w:pPr>
+        <w:rPr>
+          <w:rFonts w:ascii="Arial" w:hAnsi="Arial" w:cs="Arial"/>
+          <w:sz w:val="28"/>
+          <w:szCs w:val="28"/>
+        </w:rPr>
+      </w:pPr>
+      <w:proofErr w:type="gramStart"/>
+      <w:r>
+        <w:rPr>
+          <w:rFonts w:ascii="Arial" w:hAnsi="Arial" w:cs="Arial"/>
+          <w:sz w:val="28"/>
+          <w:szCs w:val="28"/>
+        </w:rPr>
+        <w:t>main(</w:t>
+      </w:r>
+      <w:proofErr w:type="gramEnd"/>
+      <w:r>
+        <w:rPr>
+          <w:rFonts w:ascii="Arial" w:hAnsi="Arial" w:cs="Arial"/>
+          <w:sz w:val="28"/>
+          <w:szCs w:val="28"/>
+        </w:rPr>
+        <w:t>).</w:t>
+      </w:r>
+    </w:p>
+    <w:p>
+      <w:pPr>
+        <w:rPr>
+          <w:rFonts w:ascii="Arial" w:hAnsi="Arial" w:cs="Arial"/>
+          <w:sz w:val="28"/>
+          <w:szCs w:val="28"/>
+          <w:highlight w:val="green"/>
+        </w:rPr>
+      </w:pPr>
+      <w:r>
+        <w:rPr>
+          <w:rFonts w:ascii="Arial" w:hAnsi="Arial" w:cs="Arial"/>
+          <w:sz w:val="28"/>
+          <w:szCs w:val="28"/>
+        </w:rPr>
+        <w:lastRenderedPageBreak/>
+        <w:t xml:space="preserve">10. </w:t>
+      </w:r>
+      <w:r>
+        <w:rPr>
+          <w:rFonts w:ascii="Arial" w:hAnsi="Arial" w:cs="Arial"/>
+          <w:sz w:val="28"/>
+          <w:szCs w:val="28"/>
+          <w:highlight w:val="green"/>
+        </w:rPr>
+        <w:t>In Java, if we do not specify any value for local variables, then what</w:t>
+      </w:r>
+    </w:p>
+    <w:p>
+      <w:pPr>
+        <w:rPr>
+          <w:rFonts w:ascii="Arial" w:hAnsi="Arial" w:cs="Arial"/>
+          <w:sz w:val="28"/>
+          <w:szCs w:val="28"/>
+        </w:rPr>
+      </w:pPr>
+      <w:r>
+        <w:rPr>
+          <w:rFonts w:ascii="Arial" w:hAnsi="Arial" w:cs="Arial"/>
+          <w:sz w:val="28"/>
+          <w:szCs w:val="28"/>
+          <w:highlight w:val="green"/>
+        </w:rPr>
+        <w:t>will be the default value of the local variables?</w:t>
+      </w:r>
+    </w:p>
+    <w:p>
+      <w:pPr>
+        <w:rPr>
+          <w:rFonts w:ascii="Arial" w:hAnsi="Arial" w:cs="Arial"/>
+          <w:sz w:val="28"/>
+          <w:szCs w:val="28"/>
+        </w:rPr>
+      </w:pPr>
+      <w:r>
+        <w:rPr>
+          <w:rFonts w:ascii="Arial" w:hAnsi="Arial" w:cs="Arial"/>
+          <w:sz w:val="28"/>
+          <w:szCs w:val="28"/>
+        </w:rPr>
+        <w:t xml:space="preserve">In Java, local variables must be initialized before they can be used. </w:t>
+      </w:r>
+    </w:p>
+    <w:p>
+      <w:pPr>
+        <w:rPr>
+          <w:rFonts w:ascii="Arial" w:hAnsi="Arial" w:cs="Arial"/>
+          <w:sz w:val="28"/>
+          <w:szCs w:val="28"/>
+        </w:rPr>
+      </w:pPr>
+      <w:r>
+        <w:rPr>
+          <w:rFonts w:ascii="Arial" w:hAnsi="Arial" w:cs="Arial"/>
+          <w:sz w:val="28"/>
+          <w:szCs w:val="28"/>
+        </w:rPr>
+        <w:t xml:space="preserve">Unlike instance and class variables, local variables do not have default values. </w:t>
+      </w:r>
+    </w:p>
+    <w:p>
+      <w:pPr>
+        <w:rPr>
+          <w:rFonts w:ascii="Arial" w:hAnsi="Arial" w:cs="Arial"/>
+          <w:sz w:val="28"/>
+          <w:szCs w:val="28"/>
+        </w:rPr>
+      </w:pPr>
+      <w:r>
+        <w:rPr>
+          <w:rFonts w:ascii="Arial" w:hAnsi="Arial" w:cs="Arial"/>
+          <w:sz w:val="28"/>
+          <w:szCs w:val="28"/>
+        </w:rPr>
+        <w:t xml:space="preserve">This means that if you declare a local variable without initializing it, </w:t>
+      </w:r>
+    </w:p>
+    <w:p>
+      <w:pPr>
+        <w:rPr>
+          <w:rFonts w:ascii="Arial" w:hAnsi="Arial" w:cs="Arial"/>
+          <w:sz w:val="28"/>
+          <w:szCs w:val="28"/>
+        </w:rPr>
+      </w:pPr>
+      <w:r>
+        <w:rPr>
+          <w:rFonts w:ascii="Arial" w:hAnsi="Arial" w:cs="Arial"/>
+          <w:sz w:val="28"/>
+          <w:szCs w:val="28"/>
+        </w:rPr>
+        <w:t>you will get a compile-time error.</w:t>
+      </w:r>
+    </w:p>
+    <w:p>
+      <w:pPr>
+        <w:rPr>
+          <w:rFonts w:ascii="Arial" w:hAnsi="Arial" w:cs="Arial"/>
+          <w:sz w:val="28"/>
+          <w:szCs w:val="28"/>
+        </w:rPr>
+      </w:pPr>
+    </w:p>
+    <w:p>
+      <w:pPr>
+        <w:rPr>
+          <w:rFonts w:ascii="Arial" w:hAnsi="Arial" w:cs="Arial"/>
+          <w:sz w:val="28"/>
+          <w:szCs w:val="28"/>
+        </w:rPr>
+      </w:pPr>
+      <w:r>
+        <w:rPr>
+          <w:rFonts w:ascii="Arial" w:hAnsi="Arial" w:cs="Arial"/>
+          <w:sz w:val="28"/>
+          <w:szCs w:val="28"/>
+        </w:rPr>
+        <w:t xml:space="preserve">11. </w:t>
+      </w:r>
+      <w:r>
+        <w:rPr>
+          <w:rFonts w:ascii="Arial" w:hAnsi="Arial" w:cs="Arial"/>
+          <w:sz w:val="28"/>
+          <w:szCs w:val="28"/>
+          <w:highlight w:val="green"/>
+        </w:rPr>
+        <w:t>Let say, we run a java class without</w:t>
+      </w:r>
+      <w:r>
+        <w:rPr>
+          <w:rFonts w:ascii="Arial" w:hAnsi="Arial" w:cs="Arial"/>
+          <w:sz w:val="28"/>
+          <w:szCs w:val="28"/>
+          <w:highlight w:val="green"/>
+        </w:rPr>
+        <w:t xml:space="preserve"> </w:t>
+      </w:r>
+      <w:r>
+        <w:rPr>
+          <w:rFonts w:ascii="Arial" w:hAnsi="Arial" w:cs="Arial"/>
+          <w:sz w:val="28"/>
+          <w:szCs w:val="28"/>
+          <w:highlight w:val="green"/>
+        </w:rPr>
+        <w:t>passing any arguments. What will be</w:t>
+      </w:r>
+      <w:r>
+        <w:rPr>
+          <w:rFonts w:ascii="Arial" w:hAnsi="Arial" w:cs="Arial"/>
+          <w:sz w:val="28"/>
+          <w:szCs w:val="28"/>
+          <w:highlight w:val="green"/>
+        </w:rPr>
+        <w:t xml:space="preserve"> </w:t>
+      </w:r>
+      <w:r>
+        <w:rPr>
+          <w:rFonts w:ascii="Arial" w:hAnsi="Arial" w:cs="Arial"/>
+          <w:sz w:val="28"/>
+          <w:szCs w:val="28"/>
+          <w:highlight w:val="green"/>
+        </w:rPr>
+        <w:t>the value of String array of</w:t>
+      </w:r>
+      <w:r>
+        <w:rPr>
+          <w:rFonts w:ascii="Arial" w:hAnsi="Arial" w:cs="Arial"/>
+          <w:sz w:val="28"/>
+          <w:szCs w:val="28"/>
+          <w:highlight w:val="green"/>
+        </w:rPr>
+        <w:t xml:space="preserve"> </w:t>
+      </w:r>
+      <w:r>
+        <w:rPr>
+          <w:rFonts w:ascii="Arial" w:hAnsi="Arial" w:cs="Arial"/>
+          <w:sz w:val="28"/>
+          <w:szCs w:val="28"/>
+          <w:highlight w:val="green"/>
+        </w:rPr>
+        <w:t>arguments in Main method?</w:t>
+      </w:r>
+    </w:p>
+    <w:p>
+      <w:pPr>
+        <w:rPr>
+          <w:rFonts w:ascii="Arial" w:hAnsi="Arial" w:cs="Arial"/>
+          <w:sz w:val="28"/>
+          <w:szCs w:val="28"/>
+        </w:rPr>
+      </w:pPr>
+      <w:r>
+        <w:rPr>
+          <w:rFonts w:ascii="Arial" w:hAnsi="Arial" w:cs="Arial"/>
+          <w:sz w:val="28"/>
+          <w:szCs w:val="28"/>
+        </w:rPr>
+        <w:t xml:space="preserve">As we all know array size should be </w:t>
+      </w:r>
+      <w:proofErr w:type="gramStart"/>
+      <w:r>
+        <w:rPr>
+          <w:rFonts w:ascii="Arial" w:hAnsi="Arial" w:cs="Arial"/>
+          <w:sz w:val="28"/>
+          <w:szCs w:val="28"/>
+        </w:rPr>
+        <w:t>define</w:t>
+      </w:r>
+      <w:proofErr w:type="gramEnd"/>
+      <w:r>
+        <w:rPr>
+          <w:rFonts w:ascii="Arial" w:hAnsi="Arial" w:cs="Arial"/>
+          <w:sz w:val="28"/>
+          <w:szCs w:val="28"/>
+        </w:rPr>
+        <w:t xml:space="preserve"> after creating and declaring </w:t>
+      </w:r>
+      <w:proofErr w:type="gramStart"/>
+      <w:r>
+        <w:rPr>
+          <w:rFonts w:ascii="Arial" w:hAnsi="Arial" w:cs="Arial"/>
+          <w:sz w:val="28"/>
+          <w:szCs w:val="28"/>
+        </w:rPr>
+        <w:t>it..</w:t>
+      </w:r>
+      <w:proofErr w:type="gramEnd"/>
+    </w:p>
+    <w:p>
+      <w:pPr>
+        <w:rPr>
+          <w:rFonts w:ascii="Arial" w:hAnsi="Arial" w:cs="Arial"/>
+          <w:sz w:val="28"/>
+          <w:szCs w:val="28"/>
+        </w:rPr>
+      </w:pPr>
+      <w:proofErr w:type="gramStart"/>
+      <w:r>
+        <w:rPr>
+          <w:rFonts w:ascii="Arial" w:hAnsi="Arial" w:cs="Arial"/>
+          <w:sz w:val="28"/>
+          <w:szCs w:val="28"/>
+        </w:rPr>
+        <w:t>int[</w:t>
+      </w:r>
+      <w:proofErr w:type="gramEnd"/>
+      <w:r>
+        <w:rPr>
+          <w:rFonts w:ascii="Arial" w:hAnsi="Arial" w:cs="Arial"/>
+          <w:sz w:val="28"/>
+          <w:szCs w:val="28"/>
+        </w:rPr>
+        <w:t>] x; //no error</w:t>
+      </w:r>
+    </w:p>
+    <w:p>
+      <w:pPr>
+        <w:rPr>
+          <w:rFonts w:ascii="Arial" w:hAnsi="Arial" w:cs="Arial"/>
+          <w:sz w:val="28"/>
+          <w:szCs w:val="28"/>
+        </w:rPr>
+      </w:pPr>
+      <w:r>
+        <w:rPr>
+          <w:rFonts w:ascii="Arial" w:hAnsi="Arial" w:cs="Arial"/>
+          <w:sz w:val="28"/>
+          <w:szCs w:val="28"/>
+        </w:rPr>
+        <w:t xml:space="preserve">int </w:t>
+      </w:r>
+      <w:proofErr w:type="gramStart"/>
+      <w:r>
+        <w:rPr>
+          <w:rFonts w:ascii="Arial" w:hAnsi="Arial" w:cs="Arial"/>
+          <w:sz w:val="28"/>
+          <w:szCs w:val="28"/>
+        </w:rPr>
+        <w:t>x[</w:t>
+      </w:r>
+      <w:proofErr w:type="gramEnd"/>
+      <w:r>
+        <w:rPr>
+          <w:rFonts w:ascii="Arial" w:hAnsi="Arial" w:cs="Arial"/>
+          <w:sz w:val="28"/>
+          <w:szCs w:val="28"/>
+        </w:rPr>
+        <w:t>]=new int[]; error</w:t>
+      </w:r>
+    </w:p>
+    <w:p>
+      <w:pPr>
+        <w:rPr>
+          <w:rFonts w:ascii="Arial" w:hAnsi="Arial" w:cs="Arial"/>
+          <w:sz w:val="28"/>
+          <w:szCs w:val="28"/>
+        </w:rPr>
+      </w:pPr>
+      <w:r>
+        <w:rPr>
+          <w:rFonts w:ascii="Arial" w:hAnsi="Arial" w:cs="Arial"/>
+          <w:sz w:val="28"/>
+          <w:szCs w:val="28"/>
+        </w:rPr>
+        <w:t xml:space="preserve">int </w:t>
+      </w:r>
+      <w:proofErr w:type="gramStart"/>
+      <w:r>
+        <w:rPr>
+          <w:rFonts w:ascii="Arial" w:hAnsi="Arial" w:cs="Arial"/>
+          <w:sz w:val="28"/>
+          <w:szCs w:val="28"/>
+        </w:rPr>
+        <w:t>x[</w:t>
+      </w:r>
+      <w:proofErr w:type="gramEnd"/>
+      <w:r>
+        <w:rPr>
+          <w:rFonts w:ascii="Arial" w:hAnsi="Arial" w:cs="Arial"/>
+          <w:sz w:val="28"/>
+          <w:szCs w:val="28"/>
+        </w:rPr>
+        <w:t>]=new int[1] ; //no error</w:t>
+      </w:r>
+    </w:p>
+    <w:p>
+      <w:pPr>
+        <w:rPr>
+          <w:rFonts w:ascii="Arial" w:hAnsi="Arial" w:cs="Arial"/>
+          <w:sz w:val="28"/>
+          <w:szCs w:val="28"/>
+        </w:rPr>
+      </w:pPr>
+      <w:r>
+        <w:rPr>
+          <w:rFonts w:ascii="Arial" w:hAnsi="Arial" w:cs="Arial"/>
+          <w:sz w:val="28"/>
+          <w:szCs w:val="28"/>
+        </w:rPr>
+        <w:t xml:space="preserve">int </w:t>
+      </w:r>
+      <w:proofErr w:type="gramStart"/>
+      <w:r>
+        <w:rPr>
+          <w:rFonts w:ascii="Arial" w:hAnsi="Arial" w:cs="Arial"/>
+          <w:sz w:val="28"/>
+          <w:szCs w:val="28"/>
+        </w:rPr>
+        <w:t>x[</w:t>
+      </w:r>
+      <w:proofErr w:type="gramEnd"/>
+      <w:r>
+        <w:rPr>
+          <w:rFonts w:ascii="Arial" w:hAnsi="Arial" w:cs="Arial"/>
+          <w:sz w:val="28"/>
+          <w:szCs w:val="28"/>
+        </w:rPr>
+        <w:t xml:space="preserve">]=new int[0] //no error ..array size </w:t>
+      </w:r>
+      <w:proofErr w:type="spellStart"/>
+      <w:r>
+        <w:rPr>
+          <w:rFonts w:ascii="Arial" w:hAnsi="Arial" w:cs="Arial"/>
+          <w:sz w:val="28"/>
+          <w:szCs w:val="28"/>
+        </w:rPr>
+        <w:t>cn</w:t>
+      </w:r>
+      <w:proofErr w:type="spellEnd"/>
+      <w:r>
+        <w:rPr>
+          <w:rFonts w:ascii="Arial" w:hAnsi="Arial" w:cs="Arial"/>
+          <w:sz w:val="28"/>
+          <w:szCs w:val="28"/>
+        </w:rPr>
+        <w:t xml:space="preserve"> be zero</w:t>
+      </w:r>
+    </w:p>
+    <w:p>
+      <w:pPr>
+        <w:rPr>
+          <w:rFonts w:ascii="Arial" w:hAnsi="Arial" w:cs="Arial"/>
+          <w:sz w:val="28"/>
+          <w:szCs w:val="28"/>
+        </w:rPr>
+      </w:pPr>
+      <w:proofErr w:type="gramStart"/>
+      <w:r>
+        <w:rPr>
+          <w:rFonts w:ascii="Arial" w:hAnsi="Arial" w:cs="Arial"/>
+          <w:sz w:val="28"/>
+          <w:szCs w:val="28"/>
+        </w:rPr>
+        <w:t>Therefore</w:t>
+      </w:r>
+      <w:proofErr w:type="gramEnd"/>
+      <w:r>
+        <w:rPr>
+          <w:rFonts w:ascii="Arial" w:hAnsi="Arial" w:cs="Arial"/>
+          <w:sz w:val="28"/>
+          <w:szCs w:val="28"/>
+        </w:rPr>
+        <w:t xml:space="preserve"> in string type array </w:t>
+      </w:r>
+      <w:proofErr w:type="spellStart"/>
+      <w:r>
+        <w:rPr>
+          <w:rFonts w:ascii="Arial" w:hAnsi="Arial" w:cs="Arial"/>
+          <w:sz w:val="28"/>
+          <w:szCs w:val="28"/>
+        </w:rPr>
+        <w:t>args</w:t>
+      </w:r>
+      <w:proofErr w:type="spellEnd"/>
+      <w:r>
+        <w:rPr>
+          <w:rFonts w:ascii="Arial" w:hAnsi="Arial" w:cs="Arial"/>
+          <w:sz w:val="28"/>
+          <w:szCs w:val="28"/>
+        </w:rPr>
+        <w:t xml:space="preserve"> if you are not passing anything and compile the code</w:t>
+      </w:r>
+    </w:p>
+    <w:p>
+      <w:pPr>
+        <w:rPr>
+          <w:rFonts w:ascii="Arial" w:hAnsi="Arial" w:cs="Arial"/>
+          <w:sz w:val="28"/>
+          <w:szCs w:val="28"/>
+        </w:rPr>
+      </w:pPr>
+      <w:r>
+        <w:rPr>
+          <w:rFonts w:ascii="Arial" w:hAnsi="Arial" w:cs="Arial"/>
+          <w:sz w:val="28"/>
+          <w:szCs w:val="28"/>
+        </w:rPr>
+        <w:t xml:space="preserve">It will be set to zero if don't pass any command line argument while running the class fine in </w:t>
+      </w:r>
+      <w:proofErr w:type="spellStart"/>
+      <w:proofErr w:type="gramStart"/>
+      <w:r>
+        <w:rPr>
+          <w:rFonts w:ascii="Arial" w:hAnsi="Arial" w:cs="Arial"/>
+          <w:sz w:val="28"/>
+          <w:szCs w:val="28"/>
+        </w:rPr>
+        <w:t>cmd</w:t>
+      </w:r>
+      <w:proofErr w:type="spellEnd"/>
+      <w:proofErr w:type="gramEnd"/>
+    </w:p>
+    <w:p>
+      <w:pPr>
+        <w:rPr>
+          <w:rFonts w:ascii="Arial" w:hAnsi="Arial" w:cs="Arial"/>
+          <w:sz w:val="28"/>
+          <w:szCs w:val="28"/>
+        </w:rPr>
+      </w:pPr>
+      <w:r>
+        <w:rPr>
+          <w:rFonts w:ascii="Arial" w:hAnsi="Arial" w:cs="Arial"/>
+          <w:sz w:val="28"/>
+          <w:szCs w:val="28"/>
+        </w:rPr>
+        <w:t>Ex:</w:t>
+      </w:r>
+    </w:p>
+    <w:p>
+      <w:pPr>
+        <w:rPr>
+          <w:rFonts w:ascii="Arial" w:hAnsi="Arial" w:cs="Arial"/>
+          <w:sz w:val="28"/>
+          <w:szCs w:val="28"/>
+        </w:rPr>
+      </w:pPr>
+      <w:r>
+        <w:rPr>
+          <w:rFonts w:ascii="Arial" w:hAnsi="Arial" w:cs="Arial"/>
+          <w:sz w:val="28"/>
+          <w:szCs w:val="28"/>
+        </w:rPr>
+        <w:t xml:space="preserve">Public class </w:t>
+      </w:r>
+      <w:proofErr w:type="gramStart"/>
+      <w:r>
+        <w:rPr>
+          <w:rFonts w:ascii="Arial" w:hAnsi="Arial" w:cs="Arial"/>
+          <w:sz w:val="28"/>
+          <w:szCs w:val="28"/>
+        </w:rPr>
+        <w:t>Test{ public</w:t>
+      </w:r>
+      <w:proofErr w:type="gramEnd"/>
+      <w:r>
+        <w:rPr>
+          <w:rFonts w:ascii="Arial" w:hAnsi="Arial" w:cs="Arial"/>
+          <w:sz w:val="28"/>
+          <w:szCs w:val="28"/>
+        </w:rPr>
+        <w:t xml:space="preserve"> static void main(String[] </w:t>
+      </w:r>
+      <w:proofErr w:type="spellStart"/>
+      <w:r>
+        <w:rPr>
+          <w:rFonts w:ascii="Arial" w:hAnsi="Arial" w:cs="Arial"/>
+          <w:sz w:val="28"/>
+          <w:szCs w:val="28"/>
+        </w:rPr>
+        <w:t>args</w:t>
+      </w:r>
+      <w:proofErr w:type="spellEnd"/>
+      <w:r>
+        <w:rPr>
+          <w:rFonts w:ascii="Arial" w:hAnsi="Arial" w:cs="Arial"/>
+          <w:sz w:val="28"/>
+          <w:szCs w:val="28"/>
+        </w:rPr>
+        <w:t>){</w:t>
+      </w:r>
+      <w:proofErr w:type="spellStart"/>
+      <w:r>
+        <w:rPr>
+          <w:rFonts w:ascii="Arial" w:hAnsi="Arial" w:cs="Arial"/>
+          <w:sz w:val="28"/>
+          <w:szCs w:val="28"/>
+        </w:rPr>
+        <w:t>sopln</w:t>
+      </w:r>
+      <w:proofErr w:type="spellEnd"/>
+      <w:r>
+        <w:rPr>
+          <w:rFonts w:ascii="Arial" w:hAnsi="Arial" w:cs="Arial"/>
+          <w:sz w:val="28"/>
+          <w:szCs w:val="28"/>
+        </w:rPr>
+        <w:t>(</w:t>
+      </w:r>
+      <w:proofErr w:type="spellStart"/>
+      <w:r>
+        <w:rPr>
+          <w:rFonts w:ascii="Arial" w:hAnsi="Arial" w:cs="Arial"/>
+          <w:sz w:val="28"/>
+          <w:szCs w:val="28"/>
+        </w:rPr>
+        <w:t>args</w:t>
+      </w:r>
+      <w:proofErr w:type="spellEnd"/>
+      <w:r>
+        <w:rPr>
+          <w:rFonts w:ascii="Arial" w:hAnsi="Arial" w:cs="Arial"/>
+          <w:sz w:val="28"/>
+          <w:szCs w:val="28"/>
+        </w:rPr>
+        <w:t>[0])}</w:t>
+      </w:r>
+    </w:p>
+    <w:p>
+      <w:pPr>
+        <w:rPr>
+          <w:rFonts w:ascii="Arial" w:hAnsi="Arial" w:cs="Arial"/>
+          <w:sz w:val="28"/>
+          <w:szCs w:val="28"/>
+        </w:rPr>
+      </w:pPr>
+      <w:r>
+        <w:rPr>
+          <w:rFonts w:ascii="Arial" w:hAnsi="Arial" w:cs="Arial"/>
+          <w:sz w:val="28"/>
+          <w:szCs w:val="28"/>
+        </w:rPr>
+        <w:t>}</w:t>
+      </w:r>
+    </w:p>
+    <w:p>
+      <w:pPr>
+        <w:rPr>
+          <w:rFonts w:ascii="Arial" w:hAnsi="Arial" w:cs="Arial"/>
+          <w:sz w:val="28"/>
+          <w:szCs w:val="28"/>
+        </w:rPr>
+      </w:pPr>
+      <w:proofErr w:type="spellStart"/>
+      <w:r>
+        <w:rPr>
+          <w:rFonts w:ascii="Arial" w:hAnsi="Arial" w:cs="Arial"/>
+          <w:sz w:val="28"/>
+          <w:szCs w:val="28"/>
+        </w:rPr>
+        <w:t>Javac</w:t>
+      </w:r>
+      <w:proofErr w:type="spellEnd"/>
+      <w:r>
+        <w:rPr>
+          <w:rFonts w:ascii="Arial" w:hAnsi="Arial" w:cs="Arial"/>
+          <w:sz w:val="28"/>
+          <w:szCs w:val="28"/>
+        </w:rPr>
+        <w:t xml:space="preserve"> </w:t>
+      </w:r>
+      <w:proofErr w:type="spellStart"/>
+      <w:r>
+        <w:rPr>
+          <w:rFonts w:ascii="Arial" w:hAnsi="Arial" w:cs="Arial"/>
+          <w:sz w:val="28"/>
+          <w:szCs w:val="28"/>
+        </w:rPr>
+        <w:t>Test.Java</w:t>
+      </w:r>
+      <w:proofErr w:type="spellEnd"/>
+    </w:p>
+    <w:p>
+      <w:pPr>
+        <w:rPr>
+          <w:rFonts w:ascii="Arial" w:hAnsi="Arial" w:cs="Arial"/>
+          <w:sz w:val="28"/>
+          <w:szCs w:val="28"/>
+        </w:rPr>
+      </w:pPr>
+      <w:r>
+        <w:rPr>
+          <w:rFonts w:ascii="Arial" w:hAnsi="Arial" w:cs="Arial"/>
+          <w:sz w:val="28"/>
+          <w:szCs w:val="28"/>
+        </w:rPr>
+        <w:t>Java Test</w:t>
+      </w:r>
+    </w:p>
+    <w:p>
+      <w:pPr>
+        <w:rPr>
+          <w:rFonts w:ascii="Arial" w:hAnsi="Arial" w:cs="Arial"/>
+          <w:sz w:val="28"/>
+          <w:szCs w:val="28"/>
+        </w:rPr>
+      </w:pPr>
+      <w:r>
+        <w:rPr>
+          <w:rFonts w:ascii="Arial" w:hAnsi="Arial" w:cs="Arial"/>
+          <w:sz w:val="28"/>
+          <w:szCs w:val="28"/>
+        </w:rPr>
+        <w:t>Output zero</w:t>
+      </w:r>
+    </w:p>
+    <w:p>
+      <w:pPr>
+        <w:rPr>
+          <w:rFonts w:ascii="Arial" w:hAnsi="Arial" w:cs="Arial"/>
+          <w:sz w:val="28"/>
+          <w:szCs w:val="28"/>
+        </w:rPr>
+      </w:pPr>
+    </w:p>
+    <w:p>
+      <w:pPr>
+        <w:rPr>
+          <w:rFonts w:ascii="Arial" w:hAnsi="Arial" w:cs="Arial"/>
+          <w:sz w:val="28"/>
+          <w:szCs w:val="28"/>
+        </w:rPr>
+      </w:pPr>
+    </w:p>
+    <w:p>
+      <w:pPr>
+        <w:rPr>
+          <w:rFonts w:ascii="Arial" w:hAnsi="Arial" w:cs="Arial"/>
+          <w:sz w:val="28"/>
+          <w:szCs w:val="28"/>
+        </w:rPr>
+      </w:pPr>
+    </w:p>
+    <w:p>
+      <w:pPr>
+        <w:rPr>
+          <w:rFonts w:ascii="Arial" w:hAnsi="Arial" w:cs="Arial"/>
+          <w:sz w:val="28"/>
+          <w:szCs w:val="28"/>
+        </w:rPr>
+      </w:pPr>
+    </w:p>
+    <w:p>
+      <w:pPr>
+        <w:rPr>
+          <w:rFonts w:ascii="Arial" w:hAnsi="Arial" w:cs="Arial"/>
+          <w:sz w:val="28"/>
+          <w:szCs w:val="28"/>
+        </w:rPr>
+      </w:pPr>
+    </w:p>
+    <w:p>
+      <w:pPr>
+        <w:rPr>
+          <w:rFonts w:ascii="Arial" w:hAnsi="Arial" w:cs="Arial"/>
+          <w:sz w:val="28"/>
+          <w:szCs w:val="28"/>
+        </w:rPr>
+      </w:pPr>
+    </w:p>
+    <w:p>
+      <w:pPr>
+        <w:rPr>
+          <w:rFonts w:ascii="Arial" w:hAnsi="Arial" w:cs="Arial"/>
+          <w:sz w:val="28"/>
+          <w:szCs w:val="28"/>
+        </w:rPr>
+      </w:pPr>
     </w:p>
     <w:p>
       <w:pPr>

</xml_diff>